<commit_message>
feat: complete scripts and processing data
</commit_message>
<xml_diff>
--- a/Data/Rangkuman Data.docx
+++ b/Data/Rangkuman Data.docx
@@ -16,7 +16,15 @@
       </w:pPr>
       <w:bookmarkStart w:id="0" w:name="_Toc215672996"/>
       <w:r>
-        <w:t xml:space="preserve">Hasil Pengujian </w:t>
+        <w:t xml:space="preserve">Hasil </w:t>
+      </w:r>
+      <w:proofErr w:type="spellStart"/>
+      <w:r>
+        <w:t>Pengujian</w:t>
+      </w:r>
+      <w:proofErr w:type="spellEnd"/>
+      <w:r>
+        <w:t xml:space="preserve"> </w:t>
       </w:r>
       <w:r>
         <w:t xml:space="preserve">pada Server </w:t>
@@ -258,22 +266,6 @@
                 <w:szCs w:val="22"/>
               </w:rPr>
             </w:pPr>
-            <w:r>
-              <w:rPr>
-                <w:rFonts w:ascii="Calibri" w:hAnsi="Calibri" w:cs="Calibri"/>
-                <w:color w:val="000000"/>
-                <w:szCs w:val="22"/>
-              </w:rPr>
-              <w:t>2,94</w:t>
-            </w:r>
-            <w:r>
-              <w:rPr>
-                <w:rFonts w:ascii="Calibri" w:hAnsi="Calibri" w:cs="Calibri"/>
-                <w:color w:val="000000"/>
-                <w:szCs w:val="22"/>
-              </w:rPr>
-              <w:t>%</w:t>
-            </w:r>
           </w:p>
         </w:tc>
       </w:tr>
@@ -363,30 +355,6 @@
                 <w:szCs w:val="22"/>
               </w:rPr>
             </w:pPr>
-            <w:r>
-              <w:rPr>
-                <w:rFonts w:ascii="Calibri" w:hAnsi="Calibri" w:cs="Calibri"/>
-                <w:color w:val="000000"/>
-                <w:szCs w:val="22"/>
-              </w:rPr>
-              <w:t>2,1</w:t>
-            </w:r>
-            <w:r>
-              <w:rPr>
-                <w:rFonts w:ascii="Calibri" w:hAnsi="Calibri" w:cs="Calibri"/>
-                <w:color w:val="000000"/>
-                <w:szCs w:val="22"/>
-              </w:rPr>
-              <w:t>0</w:t>
-            </w:r>
-            <w:r>
-              <w:rPr>
-                <w:rFonts w:ascii="Calibri" w:hAnsi="Calibri" w:cs="Calibri"/>
-                <w:color w:val="000000"/>
-                <w:szCs w:val="22"/>
-              </w:rPr>
-              <w:t>%</w:t>
-            </w:r>
           </w:p>
         </w:tc>
       </w:tr>
@@ -476,22 +444,6 @@
                 <w:szCs w:val="22"/>
               </w:rPr>
             </w:pPr>
-            <w:r>
-              <w:rPr>
-                <w:rFonts w:ascii="Calibri" w:hAnsi="Calibri" w:cs="Calibri"/>
-                <w:color w:val="000000"/>
-                <w:szCs w:val="22"/>
-              </w:rPr>
-              <w:t>3,12</w:t>
-            </w:r>
-            <w:r>
-              <w:rPr>
-                <w:rFonts w:ascii="Calibri" w:hAnsi="Calibri" w:cs="Calibri"/>
-                <w:color w:val="000000"/>
-                <w:szCs w:val="22"/>
-              </w:rPr>
-              <w:t>%</w:t>
-            </w:r>
           </w:p>
         </w:tc>
       </w:tr>
@@ -581,22 +533,6 @@
                 <w:szCs w:val="22"/>
               </w:rPr>
             </w:pPr>
-            <w:r>
-              <w:rPr>
-                <w:rFonts w:ascii="Calibri" w:hAnsi="Calibri" w:cs="Calibri"/>
-                <w:color w:val="000000"/>
-                <w:szCs w:val="22"/>
-              </w:rPr>
-              <w:t>2,06</w:t>
-            </w:r>
-            <w:r>
-              <w:rPr>
-                <w:rFonts w:ascii="Calibri" w:hAnsi="Calibri" w:cs="Calibri"/>
-                <w:color w:val="000000"/>
-                <w:szCs w:val="22"/>
-              </w:rPr>
-              <w:t>%</w:t>
-            </w:r>
           </w:p>
         </w:tc>
       </w:tr>
@@ -669,13 +605,7 @@
               <w:rPr>
                 <w:lang w:val="sv-SE"/>
               </w:rPr>
-              <w:t>1</w:t>
-            </w:r>
-            <w:r>
-              <w:rPr>
-                <w:lang w:val="sv-SE"/>
-              </w:rPr>
-              <w:t>0</w:t>
+              <w:t>10</w:t>
             </w:r>
           </w:p>
         </w:tc>
@@ -692,22 +622,6 @@
                 <w:szCs w:val="22"/>
               </w:rPr>
             </w:pPr>
-            <w:r>
-              <w:rPr>
-                <w:rFonts w:ascii="Calibri" w:hAnsi="Calibri" w:cs="Calibri"/>
-                <w:color w:val="000000"/>
-                <w:szCs w:val="22"/>
-              </w:rPr>
-              <w:t>6,57</w:t>
-            </w:r>
-            <w:r>
-              <w:rPr>
-                <w:rFonts w:ascii="Calibri" w:hAnsi="Calibri" w:cs="Calibri"/>
-                <w:color w:val="000000"/>
-                <w:szCs w:val="22"/>
-              </w:rPr>
-              <w:t>%</w:t>
-            </w:r>
           </w:p>
         </w:tc>
       </w:tr>
@@ -780,13 +694,7 @@
               <w:rPr>
                 <w:lang w:val="sv-SE"/>
               </w:rPr>
-              <w:t>1</w:t>
-            </w:r>
-            <w:r>
-              <w:rPr>
-                <w:lang w:val="sv-SE"/>
-              </w:rPr>
-              <w:t>0</w:t>
+              <w:t>10</w:t>
             </w:r>
           </w:p>
         </w:tc>
@@ -803,22 +711,6 @@
                 <w:szCs w:val="22"/>
               </w:rPr>
             </w:pPr>
-            <w:r>
-              <w:rPr>
-                <w:rFonts w:ascii="Calibri" w:hAnsi="Calibri" w:cs="Calibri"/>
-                <w:color w:val="000000"/>
-                <w:szCs w:val="22"/>
-              </w:rPr>
-              <w:t>2,2</w:t>
-            </w:r>
-            <w:r>
-              <w:rPr>
-                <w:rFonts w:ascii="Calibri" w:hAnsi="Calibri" w:cs="Calibri"/>
-                <w:color w:val="000000"/>
-                <w:szCs w:val="22"/>
-              </w:rPr>
-              <w:t>0%</w:t>
-            </w:r>
           </w:p>
         </w:tc>
       </w:tr>
@@ -891,13 +783,7 @@
               <w:rPr>
                 <w:lang w:val="sv-SE"/>
               </w:rPr>
-              <w:t>1</w:t>
-            </w:r>
-            <w:r>
-              <w:rPr>
-                <w:lang w:val="sv-SE"/>
-              </w:rPr>
-              <w:t>0</w:t>
+              <w:t>10</w:t>
             </w:r>
           </w:p>
         </w:tc>
@@ -914,22 +800,6 @@
                 <w:szCs w:val="22"/>
               </w:rPr>
             </w:pPr>
-            <w:r>
-              <w:rPr>
-                <w:rFonts w:ascii="Calibri" w:hAnsi="Calibri" w:cs="Calibri"/>
-                <w:color w:val="000000"/>
-                <w:szCs w:val="22"/>
-              </w:rPr>
-              <w:t>8,97</w:t>
-            </w:r>
-            <w:r>
-              <w:rPr>
-                <w:rFonts w:ascii="Calibri" w:hAnsi="Calibri" w:cs="Calibri"/>
-                <w:color w:val="000000"/>
-                <w:szCs w:val="22"/>
-              </w:rPr>
-              <w:t>%</w:t>
-            </w:r>
           </w:p>
         </w:tc>
       </w:tr>
@@ -1002,13 +872,7 @@
               <w:rPr>
                 <w:lang w:val="sv-SE"/>
               </w:rPr>
-              <w:t>1</w:t>
-            </w:r>
-            <w:r>
-              <w:rPr>
-                <w:lang w:val="sv-SE"/>
-              </w:rPr>
-              <w:t>0</w:t>
+              <w:t>10</w:t>
             </w:r>
           </w:p>
         </w:tc>
@@ -1025,22 +889,362 @@
                 <w:szCs w:val="22"/>
               </w:rPr>
             </w:pPr>
-            <w:r>
-              <w:rPr>
-                <w:rFonts w:ascii="Calibri" w:hAnsi="Calibri" w:cs="Calibri"/>
-                <w:color w:val="000000"/>
-                <w:szCs w:val="22"/>
-              </w:rPr>
-              <w:t>2,12</w:t>
-            </w:r>
-            <w:r>
-              <w:rPr>
-                <w:rFonts w:ascii="Calibri" w:hAnsi="Calibri" w:cs="Calibri"/>
-                <w:color w:val="000000"/>
-                <w:szCs w:val="22"/>
-              </w:rPr>
-              <w:t>%</w:t>
-            </w:r>
+          </w:p>
+        </w:tc>
+      </w:tr>
+      <w:tr>
+        <w:tc>
+          <w:tcPr>
+            <w:tcW w:w="695" w:type="dxa"/>
+          </w:tcPr>
+          <w:p>
+            <w:pPr>
+              <w:rPr>
+                <w:lang w:val="sv-SE"/>
+              </w:rPr>
+            </w:pPr>
+            <w:r>
+              <w:rPr>
+                <w:lang w:val="sv-SE"/>
+              </w:rPr>
+              <w:t>9</w:t>
+            </w:r>
+          </w:p>
+        </w:tc>
+        <w:tc>
+          <w:tcPr>
+            <w:tcW w:w="1823" w:type="dxa"/>
+          </w:tcPr>
+          <w:p>
+            <w:pPr>
+              <w:rPr>
+                <w:lang w:val="sv-SE"/>
+              </w:rPr>
+            </w:pPr>
+            <w:r>
+              <w:rPr>
+                <w:lang w:val="sv-SE"/>
+              </w:rPr>
+              <w:t>Llama3.2:3b</w:t>
+            </w:r>
+          </w:p>
+        </w:tc>
+        <w:tc>
+          <w:tcPr>
+            <w:tcW w:w="1815" w:type="dxa"/>
+          </w:tcPr>
+          <w:p>
+            <w:pPr>
+              <w:rPr>
+                <w:lang w:val="sv-SE"/>
+              </w:rPr>
+            </w:pPr>
+            <w:r>
+              <w:rPr>
+                <w:lang w:val="sv-SE"/>
+              </w:rPr>
+              <w:t>CommonsenseQA</w:t>
+            </w:r>
+          </w:p>
+        </w:tc>
+        <w:tc>
+          <w:tcPr>
+            <w:tcW w:w="2415" w:type="dxa"/>
+          </w:tcPr>
+          <w:p>
+            <w:pPr>
+              <w:rPr>
+                <w:lang w:val="sv-SE"/>
+              </w:rPr>
+            </w:pPr>
+            <w:r>
+              <w:rPr>
+                <w:lang w:val="sv-SE"/>
+              </w:rPr>
+              <w:t>20</w:t>
+            </w:r>
+          </w:p>
+        </w:tc>
+        <w:tc>
+          <w:tcPr>
+            <w:tcW w:w="1746" w:type="dxa"/>
+          </w:tcPr>
+          <w:p>
+            <w:pPr>
+              <w:spacing w:line="240" w:lineRule="auto"/>
+              <w:rPr>
+                <w:rFonts w:ascii="Calibri" w:hAnsi="Calibri" w:cs="Calibri"/>
+                <w:color w:val="000000"/>
+                <w:szCs w:val="22"/>
+              </w:rPr>
+            </w:pPr>
+          </w:p>
+        </w:tc>
+      </w:tr>
+      <w:tr>
+        <w:tc>
+          <w:tcPr>
+            <w:tcW w:w="695" w:type="dxa"/>
+          </w:tcPr>
+          <w:p>
+            <w:pPr>
+              <w:rPr>
+                <w:lang w:val="sv-SE"/>
+              </w:rPr>
+            </w:pPr>
+            <w:r>
+              <w:rPr>
+                <w:lang w:val="sv-SE"/>
+              </w:rPr>
+              <w:t>10</w:t>
+            </w:r>
+          </w:p>
+        </w:tc>
+        <w:tc>
+          <w:tcPr>
+            <w:tcW w:w="1823" w:type="dxa"/>
+          </w:tcPr>
+          <w:p>
+            <w:pPr>
+              <w:rPr>
+                <w:lang w:val="sv-SE"/>
+              </w:rPr>
+            </w:pPr>
+            <w:r>
+              <w:rPr>
+                <w:lang w:val="sv-SE"/>
+              </w:rPr>
+              <w:t>Llama3.2:3b</w:t>
+            </w:r>
+          </w:p>
+        </w:tc>
+        <w:tc>
+          <w:tcPr>
+            <w:tcW w:w="1815" w:type="dxa"/>
+          </w:tcPr>
+          <w:p>
+            <w:pPr>
+              <w:rPr>
+                <w:lang w:val="sv-SE"/>
+              </w:rPr>
+            </w:pPr>
+            <w:r>
+              <w:rPr>
+                <w:lang w:val="sv-SE"/>
+              </w:rPr>
+              <w:t>TruthfulQA</w:t>
+            </w:r>
+          </w:p>
+        </w:tc>
+        <w:tc>
+          <w:tcPr>
+            <w:tcW w:w="2415" w:type="dxa"/>
+          </w:tcPr>
+          <w:p>
+            <w:pPr>
+              <w:rPr>
+                <w:lang w:val="sv-SE"/>
+              </w:rPr>
+            </w:pPr>
+            <w:r>
+              <w:rPr>
+                <w:lang w:val="sv-SE"/>
+              </w:rPr>
+              <w:t>20</w:t>
+            </w:r>
+          </w:p>
+        </w:tc>
+        <w:tc>
+          <w:tcPr>
+            <w:tcW w:w="1746" w:type="dxa"/>
+          </w:tcPr>
+          <w:p>
+            <w:pPr>
+              <w:spacing w:line="240" w:lineRule="auto"/>
+              <w:rPr>
+                <w:rFonts w:ascii="Calibri" w:hAnsi="Calibri" w:cs="Calibri"/>
+                <w:color w:val="000000"/>
+                <w:szCs w:val="22"/>
+              </w:rPr>
+            </w:pPr>
+          </w:p>
+        </w:tc>
+      </w:tr>
+      <w:tr>
+        <w:tc>
+          <w:tcPr>
+            <w:tcW w:w="695" w:type="dxa"/>
+          </w:tcPr>
+          <w:p>
+            <w:pPr>
+              <w:rPr>
+                <w:lang w:val="sv-SE"/>
+              </w:rPr>
+            </w:pPr>
+            <w:r>
+              <w:rPr>
+                <w:lang w:val="sv-SE"/>
+              </w:rPr>
+              <w:t>11</w:t>
+            </w:r>
+          </w:p>
+        </w:tc>
+        <w:tc>
+          <w:tcPr>
+            <w:tcW w:w="1823" w:type="dxa"/>
+          </w:tcPr>
+          <w:p>
+            <w:pPr>
+              <w:rPr>
+                <w:lang w:val="sv-SE"/>
+              </w:rPr>
+            </w:pPr>
+            <w:r>
+              <w:rPr>
+                <w:lang w:val="sv-SE"/>
+              </w:rPr>
+              <w:t>Llama3.1:8b</w:t>
+            </w:r>
+          </w:p>
+        </w:tc>
+        <w:tc>
+          <w:tcPr>
+            <w:tcW w:w="1815" w:type="dxa"/>
+          </w:tcPr>
+          <w:p>
+            <w:pPr>
+              <w:rPr>
+                <w:lang w:val="sv-SE"/>
+              </w:rPr>
+            </w:pPr>
+            <w:r>
+              <w:rPr>
+                <w:lang w:val="sv-SE"/>
+              </w:rPr>
+              <w:t>CommonsenseQA</w:t>
+            </w:r>
+          </w:p>
+        </w:tc>
+        <w:tc>
+          <w:tcPr>
+            <w:tcW w:w="2415" w:type="dxa"/>
+          </w:tcPr>
+          <w:p>
+            <w:pPr>
+              <w:rPr>
+                <w:lang w:val="sv-SE"/>
+              </w:rPr>
+            </w:pPr>
+            <w:r>
+              <w:rPr>
+                <w:lang w:val="sv-SE"/>
+              </w:rPr>
+              <w:t>20</w:t>
+            </w:r>
+          </w:p>
+        </w:tc>
+        <w:tc>
+          <w:tcPr>
+            <w:tcW w:w="1746" w:type="dxa"/>
+          </w:tcPr>
+          <w:p>
+            <w:pPr>
+              <w:spacing w:line="240" w:lineRule="auto"/>
+              <w:rPr>
+                <w:rFonts w:ascii="Calibri" w:hAnsi="Calibri" w:cs="Calibri"/>
+                <w:color w:val="000000"/>
+                <w:szCs w:val="22"/>
+              </w:rPr>
+            </w:pPr>
+          </w:p>
+        </w:tc>
+      </w:tr>
+      <w:tr>
+        <w:tc>
+          <w:tcPr>
+            <w:tcW w:w="695" w:type="dxa"/>
+          </w:tcPr>
+          <w:p>
+            <w:pPr>
+              <w:rPr>
+                <w:lang w:val="sv-SE"/>
+              </w:rPr>
+            </w:pPr>
+            <w:r>
+              <w:rPr>
+                <w:lang w:val="sv-SE"/>
+              </w:rPr>
+              <w:t>12</w:t>
+            </w:r>
+          </w:p>
+        </w:tc>
+        <w:tc>
+          <w:tcPr>
+            <w:tcW w:w="1823" w:type="dxa"/>
+          </w:tcPr>
+          <w:p>
+            <w:pPr>
+              <w:rPr>
+                <w:lang w:val="sv-SE"/>
+              </w:rPr>
+            </w:pPr>
+            <w:r>
+              <w:rPr>
+                <w:lang w:val="sv-SE"/>
+              </w:rPr>
+              <w:t>Llama3.1:8b</w:t>
+            </w:r>
+          </w:p>
+        </w:tc>
+        <w:tc>
+          <w:tcPr>
+            <w:tcW w:w="1815" w:type="dxa"/>
+          </w:tcPr>
+          <w:p>
+            <w:pPr>
+              <w:rPr>
+                <w:lang w:val="sv-SE"/>
+              </w:rPr>
+            </w:pPr>
+            <w:r>
+              <w:rPr>
+                <w:lang w:val="sv-SE"/>
+              </w:rPr>
+              <w:t>TruthfulQA</w:t>
+            </w:r>
+          </w:p>
+        </w:tc>
+        <w:tc>
+          <w:tcPr>
+            <w:tcW w:w="2415" w:type="dxa"/>
+          </w:tcPr>
+          <w:p>
+            <w:pPr>
+              <w:rPr>
+                <w:lang w:val="sv-SE"/>
+              </w:rPr>
+            </w:pPr>
+            <w:r>
+              <w:rPr>
+                <w:lang w:val="sv-SE"/>
+              </w:rPr>
+              <w:t>20</w:t>
+            </w:r>
+          </w:p>
+        </w:tc>
+        <w:tc>
+          <w:tcPr>
+            <w:tcW w:w="1746" w:type="dxa"/>
+          </w:tcPr>
+          <w:p>
+            <w:pPr>
+              <w:spacing w:line="240" w:lineRule="auto"/>
+              <w:rPr>
+                <w:rFonts w:ascii="Calibri" w:hAnsi="Calibri" w:cs="Calibri"/>
+                <w:color w:val="000000"/>
+                <w:szCs w:val="22"/>
+              </w:rPr>
+            </w:pPr>
           </w:p>
         </w:tc>
       </w:tr>
@@ -1286,14 +1490,6 @@
                 <w:szCs w:val="22"/>
               </w:rPr>
             </w:pPr>
-            <w:r>
-              <w:rPr>
-                <w:rFonts w:ascii="Calibri" w:hAnsi="Calibri" w:cs="Calibri"/>
-                <w:color w:val="000000"/>
-                <w:szCs w:val="22"/>
-              </w:rPr>
-              <w:t>18%</w:t>
-            </w:r>
           </w:p>
         </w:tc>
         <w:tc>
@@ -1309,14 +1505,6 @@
                 <w:szCs w:val="22"/>
               </w:rPr>
             </w:pPr>
-            <w:r>
-              <w:rPr>
-                <w:rFonts w:ascii="Calibri" w:hAnsi="Calibri" w:cs="Calibri"/>
-                <w:color w:val="000000"/>
-                <w:szCs w:val="22"/>
-              </w:rPr>
-              <w:t>11%</w:t>
-            </w:r>
           </w:p>
         </w:tc>
       </w:tr>
@@ -1406,14 +1594,6 @@
                 <w:szCs w:val="22"/>
               </w:rPr>
             </w:pPr>
-            <w:r>
-              <w:rPr>
-                <w:rFonts w:ascii="Calibri" w:hAnsi="Calibri" w:cs="Calibri"/>
-                <w:color w:val="000000"/>
-                <w:szCs w:val="22"/>
-              </w:rPr>
-              <w:t>39%</w:t>
-            </w:r>
           </w:p>
         </w:tc>
         <w:tc>
@@ -1429,14 +1609,6 @@
                 <w:szCs w:val="22"/>
               </w:rPr>
             </w:pPr>
-            <w:r>
-              <w:rPr>
-                <w:rFonts w:ascii="Calibri" w:hAnsi="Calibri" w:cs="Calibri"/>
-                <w:color w:val="000000"/>
-                <w:szCs w:val="22"/>
-              </w:rPr>
-              <w:t>27%</w:t>
-            </w:r>
           </w:p>
         </w:tc>
       </w:tr>
@@ -1526,14 +1698,6 @@
                 <w:szCs w:val="22"/>
               </w:rPr>
             </w:pPr>
-            <w:r>
-              <w:rPr>
-                <w:rFonts w:ascii="Calibri" w:hAnsi="Calibri" w:cs="Calibri"/>
-                <w:color w:val="000000"/>
-                <w:szCs w:val="22"/>
-              </w:rPr>
-              <w:t>14%</w:t>
-            </w:r>
           </w:p>
         </w:tc>
         <w:tc>
@@ -1549,14 +1713,6 @@
                 <w:szCs w:val="22"/>
               </w:rPr>
             </w:pPr>
-            <w:r>
-              <w:rPr>
-                <w:rFonts w:ascii="Calibri" w:hAnsi="Calibri" w:cs="Calibri"/>
-                <w:color w:val="000000"/>
-                <w:szCs w:val="22"/>
-              </w:rPr>
-              <w:t>8%</w:t>
-            </w:r>
           </w:p>
         </w:tc>
       </w:tr>
@@ -1646,14 +1802,6 @@
                 <w:szCs w:val="22"/>
               </w:rPr>
             </w:pPr>
-            <w:r>
-              <w:rPr>
-                <w:rFonts w:ascii="Calibri" w:hAnsi="Calibri" w:cs="Calibri"/>
-                <w:color w:val="000000"/>
-                <w:szCs w:val="22"/>
-              </w:rPr>
-              <w:t>43%</w:t>
-            </w:r>
           </w:p>
         </w:tc>
         <w:tc>
@@ -1669,14 +1817,6 @@
                 <w:szCs w:val="22"/>
               </w:rPr>
             </w:pPr>
-            <w:r>
-              <w:rPr>
-                <w:rFonts w:ascii="Calibri" w:hAnsi="Calibri" w:cs="Calibri"/>
-                <w:color w:val="000000"/>
-                <w:szCs w:val="22"/>
-              </w:rPr>
-              <w:t>38%</w:t>
-            </w:r>
           </w:p>
         </w:tc>
       </w:tr>
@@ -1766,22 +1906,6 @@
                 <w:szCs w:val="22"/>
               </w:rPr>
             </w:pPr>
-            <w:r>
-              <w:rPr>
-                <w:rFonts w:ascii="Calibri" w:hAnsi="Calibri" w:cs="Calibri"/>
-                <w:color w:val="000000"/>
-                <w:szCs w:val="22"/>
-              </w:rPr>
-              <w:t>40</w:t>
-            </w:r>
-            <w:r>
-              <w:rPr>
-                <w:rFonts w:ascii="Calibri" w:hAnsi="Calibri" w:cs="Calibri"/>
-                <w:color w:val="000000"/>
-                <w:szCs w:val="22"/>
-              </w:rPr>
-              <w:t>%</w:t>
-            </w:r>
           </w:p>
         </w:tc>
         <w:tc>
@@ -1797,14 +1921,6 @@
                 <w:szCs w:val="22"/>
               </w:rPr>
             </w:pPr>
-            <w:r>
-              <w:rPr>
-                <w:rFonts w:ascii="Calibri" w:hAnsi="Calibri" w:cs="Calibri"/>
-                <w:color w:val="000000"/>
-                <w:szCs w:val="22"/>
-              </w:rPr>
-              <w:t>24%</w:t>
-            </w:r>
           </w:p>
         </w:tc>
       </w:tr>
@@ -1894,14 +2010,6 @@
                 <w:szCs w:val="22"/>
               </w:rPr>
             </w:pPr>
-            <w:r>
-              <w:rPr>
-                <w:rFonts w:ascii="Calibri" w:hAnsi="Calibri" w:cs="Calibri"/>
-                <w:color w:val="000000"/>
-                <w:szCs w:val="22"/>
-              </w:rPr>
-              <w:t>41%</w:t>
-            </w:r>
           </w:p>
         </w:tc>
         <w:tc>
@@ -1917,14 +2025,6 @@
                 <w:szCs w:val="22"/>
               </w:rPr>
             </w:pPr>
-            <w:r>
-              <w:rPr>
-                <w:rFonts w:ascii="Calibri" w:hAnsi="Calibri" w:cs="Calibri"/>
-                <w:color w:val="000000"/>
-                <w:szCs w:val="22"/>
-              </w:rPr>
-              <w:t>29%</w:t>
-            </w:r>
           </w:p>
         </w:tc>
       </w:tr>
@@ -2014,14 +2114,6 @@
                 <w:szCs w:val="22"/>
               </w:rPr>
             </w:pPr>
-            <w:r>
-              <w:rPr>
-                <w:rFonts w:ascii="Calibri" w:hAnsi="Calibri" w:cs="Calibri"/>
-                <w:color w:val="000000"/>
-                <w:szCs w:val="22"/>
-              </w:rPr>
-              <w:t>43%</w:t>
-            </w:r>
           </w:p>
         </w:tc>
         <w:tc>
@@ -2037,14 +2129,6 @@
                 <w:szCs w:val="22"/>
               </w:rPr>
             </w:pPr>
-            <w:r>
-              <w:rPr>
-                <w:rFonts w:ascii="Calibri" w:hAnsi="Calibri" w:cs="Calibri"/>
-                <w:color w:val="000000"/>
-                <w:szCs w:val="22"/>
-              </w:rPr>
-              <w:t>29%</w:t>
-            </w:r>
           </w:p>
         </w:tc>
       </w:tr>
@@ -2134,14 +2218,6 @@
                 <w:szCs w:val="22"/>
               </w:rPr>
             </w:pPr>
-            <w:r>
-              <w:rPr>
-                <w:rFonts w:ascii="Calibri" w:hAnsi="Calibri" w:cs="Calibri"/>
-                <w:color w:val="000000"/>
-                <w:szCs w:val="22"/>
-              </w:rPr>
-              <w:t>44%</w:t>
-            </w:r>
           </w:p>
         </w:tc>
         <w:tc>
@@ -2157,14 +2233,423 @@
                 <w:szCs w:val="22"/>
               </w:rPr>
             </w:pPr>
-            <w:r>
-              <w:rPr>
-                <w:rFonts w:ascii="Calibri" w:hAnsi="Calibri" w:cs="Calibri"/>
-                <w:color w:val="000000"/>
-                <w:szCs w:val="22"/>
-              </w:rPr>
-              <w:t>39%</w:t>
-            </w:r>
+          </w:p>
+        </w:tc>
+      </w:tr>
+      <w:tr>
+        <w:tc>
+          <w:tcPr>
+            <w:tcW w:w="607" w:type="dxa"/>
+          </w:tcPr>
+          <w:p>
+            <w:pPr>
+              <w:rPr>
+                <w:lang w:val="sv-SE"/>
+              </w:rPr>
+            </w:pPr>
+            <w:r>
+              <w:rPr>
+                <w:lang w:val="sv-SE"/>
+              </w:rPr>
+              <w:t>9</w:t>
+            </w:r>
+          </w:p>
+        </w:tc>
+        <w:tc>
+          <w:tcPr>
+            <w:tcW w:w="1618" w:type="dxa"/>
+          </w:tcPr>
+          <w:p>
+            <w:pPr>
+              <w:rPr>
+                <w:lang w:val="sv-SE"/>
+              </w:rPr>
+            </w:pPr>
+            <w:r>
+              <w:rPr>
+                <w:lang w:val="sv-SE"/>
+              </w:rPr>
+              <w:t>Llama3.2:3b</w:t>
+            </w:r>
+          </w:p>
+        </w:tc>
+        <w:tc>
+          <w:tcPr>
+            <w:tcW w:w="1815" w:type="dxa"/>
+          </w:tcPr>
+          <w:p>
+            <w:pPr>
+              <w:rPr>
+                <w:lang w:val="sv-SE"/>
+              </w:rPr>
+            </w:pPr>
+            <w:r>
+              <w:rPr>
+                <w:lang w:val="sv-SE"/>
+              </w:rPr>
+              <w:t>CommonsenseQA</w:t>
+            </w:r>
+          </w:p>
+        </w:tc>
+        <w:tc>
+          <w:tcPr>
+            <w:tcW w:w="1096" w:type="dxa"/>
+          </w:tcPr>
+          <w:p>
+            <w:pPr>
+              <w:rPr>
+                <w:lang w:val="sv-SE"/>
+              </w:rPr>
+            </w:pPr>
+            <w:r>
+              <w:rPr>
+                <w:lang w:val="sv-SE"/>
+              </w:rPr>
+              <w:t>20</w:t>
+            </w:r>
+          </w:p>
+        </w:tc>
+        <w:tc>
+          <w:tcPr>
+            <w:tcW w:w="1663" w:type="dxa"/>
+          </w:tcPr>
+          <w:p>
+            <w:pPr>
+              <w:spacing w:line="240" w:lineRule="auto"/>
+              <w:rPr>
+                <w:rFonts w:ascii="Calibri" w:hAnsi="Calibri" w:cs="Calibri"/>
+                <w:color w:val="000000"/>
+                <w:szCs w:val="22"/>
+              </w:rPr>
+            </w:pPr>
+          </w:p>
+        </w:tc>
+        <w:tc>
+          <w:tcPr>
+            <w:tcW w:w="1695" w:type="dxa"/>
+          </w:tcPr>
+          <w:p>
+            <w:pPr>
+              <w:spacing w:line="240" w:lineRule="auto"/>
+              <w:rPr>
+                <w:rFonts w:ascii="Calibri" w:hAnsi="Calibri" w:cs="Calibri"/>
+                <w:color w:val="000000"/>
+                <w:szCs w:val="22"/>
+              </w:rPr>
+            </w:pPr>
+          </w:p>
+        </w:tc>
+      </w:tr>
+      <w:tr>
+        <w:tc>
+          <w:tcPr>
+            <w:tcW w:w="607" w:type="dxa"/>
+          </w:tcPr>
+          <w:p>
+            <w:pPr>
+              <w:rPr>
+                <w:lang w:val="sv-SE"/>
+              </w:rPr>
+            </w:pPr>
+            <w:r>
+              <w:rPr>
+                <w:lang w:val="sv-SE"/>
+              </w:rPr>
+              <w:t>10</w:t>
+            </w:r>
+          </w:p>
+        </w:tc>
+        <w:tc>
+          <w:tcPr>
+            <w:tcW w:w="1618" w:type="dxa"/>
+          </w:tcPr>
+          <w:p>
+            <w:pPr>
+              <w:rPr>
+                <w:lang w:val="sv-SE"/>
+              </w:rPr>
+            </w:pPr>
+            <w:r>
+              <w:rPr>
+                <w:lang w:val="sv-SE"/>
+              </w:rPr>
+              <w:t>Llama3.2:3b</w:t>
+            </w:r>
+          </w:p>
+        </w:tc>
+        <w:tc>
+          <w:tcPr>
+            <w:tcW w:w="1815" w:type="dxa"/>
+          </w:tcPr>
+          <w:p>
+            <w:pPr>
+              <w:rPr>
+                <w:lang w:val="sv-SE"/>
+              </w:rPr>
+            </w:pPr>
+            <w:r>
+              <w:rPr>
+                <w:lang w:val="sv-SE"/>
+              </w:rPr>
+              <w:t>TruthfulQA</w:t>
+            </w:r>
+          </w:p>
+        </w:tc>
+        <w:tc>
+          <w:tcPr>
+            <w:tcW w:w="1096" w:type="dxa"/>
+          </w:tcPr>
+          <w:p>
+            <w:pPr>
+              <w:rPr>
+                <w:lang w:val="sv-SE"/>
+              </w:rPr>
+            </w:pPr>
+            <w:r>
+              <w:rPr>
+                <w:lang w:val="sv-SE"/>
+              </w:rPr>
+              <w:t>20</w:t>
+            </w:r>
+          </w:p>
+        </w:tc>
+        <w:tc>
+          <w:tcPr>
+            <w:tcW w:w="1663" w:type="dxa"/>
+          </w:tcPr>
+          <w:p>
+            <w:pPr>
+              <w:spacing w:line="240" w:lineRule="auto"/>
+              <w:rPr>
+                <w:rFonts w:ascii="Calibri" w:hAnsi="Calibri" w:cs="Calibri"/>
+                <w:color w:val="000000"/>
+                <w:szCs w:val="22"/>
+              </w:rPr>
+            </w:pPr>
+          </w:p>
+        </w:tc>
+        <w:tc>
+          <w:tcPr>
+            <w:tcW w:w="1695" w:type="dxa"/>
+          </w:tcPr>
+          <w:p>
+            <w:pPr>
+              <w:spacing w:line="240" w:lineRule="auto"/>
+              <w:rPr>
+                <w:rFonts w:ascii="Calibri" w:hAnsi="Calibri" w:cs="Calibri"/>
+                <w:color w:val="000000"/>
+                <w:szCs w:val="22"/>
+              </w:rPr>
+            </w:pPr>
+          </w:p>
+        </w:tc>
+      </w:tr>
+      <w:tr>
+        <w:tc>
+          <w:tcPr>
+            <w:tcW w:w="607" w:type="dxa"/>
+          </w:tcPr>
+          <w:p>
+            <w:pPr>
+              <w:rPr>
+                <w:lang w:val="sv-SE"/>
+              </w:rPr>
+            </w:pPr>
+            <w:r>
+              <w:rPr>
+                <w:lang w:val="sv-SE"/>
+              </w:rPr>
+              <w:lastRenderedPageBreak/>
+              <w:t>11</w:t>
+            </w:r>
+          </w:p>
+        </w:tc>
+        <w:tc>
+          <w:tcPr>
+            <w:tcW w:w="1618" w:type="dxa"/>
+          </w:tcPr>
+          <w:p>
+            <w:pPr>
+              <w:rPr>
+                <w:lang w:val="sv-SE"/>
+              </w:rPr>
+            </w:pPr>
+            <w:r>
+              <w:rPr>
+                <w:lang w:val="sv-SE"/>
+              </w:rPr>
+              <w:t>Llama3.1:8b</w:t>
+            </w:r>
+          </w:p>
+        </w:tc>
+        <w:tc>
+          <w:tcPr>
+            <w:tcW w:w="1815" w:type="dxa"/>
+          </w:tcPr>
+          <w:p>
+            <w:pPr>
+              <w:rPr>
+                <w:lang w:val="sv-SE"/>
+              </w:rPr>
+            </w:pPr>
+            <w:r>
+              <w:rPr>
+                <w:lang w:val="sv-SE"/>
+              </w:rPr>
+              <w:t>CommonsenseQA</w:t>
+            </w:r>
+          </w:p>
+        </w:tc>
+        <w:tc>
+          <w:tcPr>
+            <w:tcW w:w="1096" w:type="dxa"/>
+          </w:tcPr>
+          <w:p>
+            <w:pPr>
+              <w:rPr>
+                <w:lang w:val="sv-SE"/>
+              </w:rPr>
+            </w:pPr>
+            <w:r>
+              <w:rPr>
+                <w:lang w:val="sv-SE"/>
+              </w:rPr>
+              <w:t>20</w:t>
+            </w:r>
+          </w:p>
+        </w:tc>
+        <w:tc>
+          <w:tcPr>
+            <w:tcW w:w="1663" w:type="dxa"/>
+          </w:tcPr>
+          <w:p>
+            <w:pPr>
+              <w:spacing w:line="240" w:lineRule="auto"/>
+              <w:rPr>
+                <w:rFonts w:ascii="Calibri" w:hAnsi="Calibri" w:cs="Calibri"/>
+                <w:color w:val="000000"/>
+                <w:szCs w:val="22"/>
+              </w:rPr>
+            </w:pPr>
+          </w:p>
+        </w:tc>
+        <w:tc>
+          <w:tcPr>
+            <w:tcW w:w="1695" w:type="dxa"/>
+          </w:tcPr>
+          <w:p>
+            <w:pPr>
+              <w:spacing w:line="240" w:lineRule="auto"/>
+              <w:rPr>
+                <w:rFonts w:ascii="Calibri" w:hAnsi="Calibri" w:cs="Calibri"/>
+                <w:color w:val="000000"/>
+                <w:szCs w:val="22"/>
+              </w:rPr>
+            </w:pPr>
+          </w:p>
+        </w:tc>
+      </w:tr>
+      <w:tr>
+        <w:tc>
+          <w:tcPr>
+            <w:tcW w:w="607" w:type="dxa"/>
+          </w:tcPr>
+          <w:p>
+            <w:pPr>
+              <w:rPr>
+                <w:lang w:val="sv-SE"/>
+              </w:rPr>
+            </w:pPr>
+            <w:r>
+              <w:rPr>
+                <w:lang w:val="sv-SE"/>
+              </w:rPr>
+              <w:t>12</w:t>
+            </w:r>
+          </w:p>
+        </w:tc>
+        <w:tc>
+          <w:tcPr>
+            <w:tcW w:w="1618" w:type="dxa"/>
+          </w:tcPr>
+          <w:p>
+            <w:pPr>
+              <w:rPr>
+                <w:lang w:val="sv-SE"/>
+              </w:rPr>
+            </w:pPr>
+            <w:r>
+              <w:rPr>
+                <w:lang w:val="sv-SE"/>
+              </w:rPr>
+              <w:t>Llama3.1:8b</w:t>
+            </w:r>
+          </w:p>
+        </w:tc>
+        <w:tc>
+          <w:tcPr>
+            <w:tcW w:w="1815" w:type="dxa"/>
+          </w:tcPr>
+          <w:p>
+            <w:pPr>
+              <w:rPr>
+                <w:lang w:val="sv-SE"/>
+              </w:rPr>
+            </w:pPr>
+            <w:r>
+              <w:rPr>
+                <w:lang w:val="sv-SE"/>
+              </w:rPr>
+              <w:t>TruthfulQA</w:t>
+            </w:r>
+          </w:p>
+        </w:tc>
+        <w:tc>
+          <w:tcPr>
+            <w:tcW w:w="1096" w:type="dxa"/>
+          </w:tcPr>
+          <w:p>
+            <w:pPr>
+              <w:rPr>
+                <w:lang w:val="sv-SE"/>
+              </w:rPr>
+            </w:pPr>
+            <w:r>
+              <w:rPr>
+                <w:lang w:val="sv-SE"/>
+              </w:rPr>
+              <w:t>20</w:t>
+            </w:r>
+          </w:p>
+        </w:tc>
+        <w:tc>
+          <w:tcPr>
+            <w:tcW w:w="1663" w:type="dxa"/>
+          </w:tcPr>
+          <w:p>
+            <w:pPr>
+              <w:spacing w:line="240" w:lineRule="auto"/>
+              <w:rPr>
+                <w:rFonts w:ascii="Calibri" w:hAnsi="Calibri" w:cs="Calibri"/>
+                <w:color w:val="000000"/>
+                <w:szCs w:val="22"/>
+              </w:rPr>
+            </w:pPr>
+          </w:p>
+        </w:tc>
+        <w:tc>
+          <w:tcPr>
+            <w:tcW w:w="1695" w:type="dxa"/>
+          </w:tcPr>
+          <w:p>
+            <w:pPr>
+              <w:spacing w:line="240" w:lineRule="auto"/>
+              <w:rPr>
+                <w:rFonts w:ascii="Calibri" w:hAnsi="Calibri" w:cs="Calibri"/>
+                <w:color w:val="000000"/>
+                <w:szCs w:val="22"/>
+              </w:rPr>
+            </w:pPr>
           </w:p>
         </w:tc>
       </w:tr>
@@ -2391,22 +2876,6 @@
                 <w:szCs w:val="22"/>
               </w:rPr>
             </w:pPr>
-            <w:r>
-              <w:rPr>
-                <w:rFonts w:ascii="Calibri" w:hAnsi="Calibri" w:cs="Calibri"/>
-                <w:color w:val="000000"/>
-                <w:szCs w:val="22"/>
-              </w:rPr>
-              <w:t>10,63</w:t>
-            </w:r>
-            <w:r>
-              <w:rPr>
-                <w:rFonts w:ascii="Calibri" w:hAnsi="Calibri" w:cs="Calibri"/>
-                <w:color w:val="000000"/>
-                <w:szCs w:val="22"/>
-              </w:rPr>
-              <w:t>%</w:t>
-            </w:r>
           </w:p>
         </w:tc>
       </w:tr>
@@ -2425,7 +2894,6 @@
               <w:rPr>
                 <w:lang w:val="sv-SE"/>
               </w:rPr>
-              <w:lastRenderedPageBreak/>
               <w:t>2</w:t>
             </w:r>
           </w:p>
@@ -2497,22 +2965,6 @@
                 <w:szCs w:val="22"/>
               </w:rPr>
             </w:pPr>
-            <w:r>
-              <w:rPr>
-                <w:rFonts w:ascii="Calibri" w:hAnsi="Calibri" w:cs="Calibri"/>
-                <w:color w:val="000000"/>
-                <w:szCs w:val="22"/>
-              </w:rPr>
-              <w:t>10,49</w:t>
-            </w:r>
-            <w:r>
-              <w:rPr>
-                <w:rFonts w:ascii="Calibri" w:hAnsi="Calibri" w:cs="Calibri"/>
-                <w:color w:val="000000"/>
-                <w:szCs w:val="22"/>
-              </w:rPr>
-              <w:t>%</w:t>
-            </w:r>
           </w:p>
         </w:tc>
       </w:tr>
@@ -2602,22 +3054,6 @@
                 <w:szCs w:val="22"/>
               </w:rPr>
             </w:pPr>
-            <w:r>
-              <w:rPr>
-                <w:rFonts w:ascii="Calibri" w:hAnsi="Calibri" w:cs="Calibri"/>
-                <w:color w:val="000000"/>
-                <w:szCs w:val="22"/>
-              </w:rPr>
-              <w:t>10,52</w:t>
-            </w:r>
-            <w:r>
-              <w:rPr>
-                <w:rFonts w:ascii="Calibri" w:hAnsi="Calibri" w:cs="Calibri"/>
-                <w:color w:val="000000"/>
-                <w:szCs w:val="22"/>
-              </w:rPr>
-              <w:t>%</w:t>
-            </w:r>
           </w:p>
         </w:tc>
       </w:tr>
@@ -2707,22 +3143,6 @@
                 <w:szCs w:val="22"/>
               </w:rPr>
             </w:pPr>
-            <w:r>
-              <w:rPr>
-                <w:rFonts w:ascii="Calibri" w:hAnsi="Calibri" w:cs="Calibri"/>
-                <w:color w:val="000000"/>
-                <w:szCs w:val="22"/>
-              </w:rPr>
-              <w:t>10,57</w:t>
-            </w:r>
-            <w:r>
-              <w:rPr>
-                <w:rFonts w:ascii="Calibri" w:hAnsi="Calibri" w:cs="Calibri"/>
-                <w:color w:val="000000"/>
-                <w:szCs w:val="22"/>
-              </w:rPr>
-              <w:t>%</w:t>
-            </w:r>
           </w:p>
         </w:tc>
       </w:tr>
@@ -2812,22 +3232,6 @@
                 <w:szCs w:val="22"/>
               </w:rPr>
             </w:pPr>
-            <w:r>
-              <w:rPr>
-                <w:rFonts w:ascii="Calibri" w:hAnsi="Calibri" w:cs="Calibri"/>
-                <w:color w:val="000000"/>
-                <w:szCs w:val="22"/>
-              </w:rPr>
-              <w:t>11,04</w:t>
-            </w:r>
-            <w:r>
-              <w:rPr>
-                <w:rFonts w:ascii="Calibri" w:hAnsi="Calibri" w:cs="Calibri"/>
-                <w:color w:val="000000"/>
-                <w:szCs w:val="22"/>
-              </w:rPr>
-              <w:t>%</w:t>
-            </w:r>
           </w:p>
         </w:tc>
       </w:tr>
@@ -2917,22 +3321,6 @@
                 <w:szCs w:val="22"/>
               </w:rPr>
             </w:pPr>
-            <w:r>
-              <w:rPr>
-                <w:rFonts w:ascii="Calibri" w:hAnsi="Calibri" w:cs="Calibri"/>
-                <w:color w:val="000000"/>
-                <w:szCs w:val="22"/>
-              </w:rPr>
-              <w:t>11,42</w:t>
-            </w:r>
-            <w:r>
-              <w:rPr>
-                <w:rFonts w:ascii="Calibri" w:hAnsi="Calibri" w:cs="Calibri"/>
-                <w:color w:val="000000"/>
-                <w:szCs w:val="22"/>
-              </w:rPr>
-              <w:t>%</w:t>
-            </w:r>
           </w:p>
         </w:tc>
       </w:tr>
@@ -3022,22 +3410,6 @@
                 <w:szCs w:val="22"/>
               </w:rPr>
             </w:pPr>
-            <w:r>
-              <w:rPr>
-                <w:rFonts w:ascii="Calibri" w:hAnsi="Calibri" w:cs="Calibri"/>
-                <w:color w:val="000000"/>
-                <w:szCs w:val="22"/>
-              </w:rPr>
-              <w:t>10,93</w:t>
-            </w:r>
-            <w:r>
-              <w:rPr>
-                <w:rFonts w:ascii="Calibri" w:hAnsi="Calibri" w:cs="Calibri"/>
-                <w:color w:val="000000"/>
-                <w:szCs w:val="22"/>
-              </w:rPr>
-              <w:t>%</w:t>
-            </w:r>
           </w:p>
         </w:tc>
       </w:tr>
@@ -3127,22 +3499,362 @@
                 <w:szCs w:val="22"/>
               </w:rPr>
             </w:pPr>
-            <w:r>
-              <w:rPr>
-                <w:rFonts w:ascii="Calibri" w:hAnsi="Calibri" w:cs="Calibri"/>
-                <w:color w:val="000000"/>
-                <w:szCs w:val="22"/>
-              </w:rPr>
-              <w:t>10,86</w:t>
-            </w:r>
-            <w:r>
-              <w:rPr>
-                <w:rFonts w:ascii="Calibri" w:hAnsi="Calibri" w:cs="Calibri"/>
-                <w:color w:val="000000"/>
-                <w:szCs w:val="22"/>
-              </w:rPr>
-              <w:t>%</w:t>
-            </w:r>
+          </w:p>
+        </w:tc>
+      </w:tr>
+      <w:tr>
+        <w:tc>
+          <w:tcPr>
+            <w:tcW w:w="695" w:type="dxa"/>
+          </w:tcPr>
+          <w:p>
+            <w:pPr>
+              <w:rPr>
+                <w:lang w:val="sv-SE"/>
+              </w:rPr>
+            </w:pPr>
+            <w:r>
+              <w:rPr>
+                <w:lang w:val="sv-SE"/>
+              </w:rPr>
+              <w:t>9</w:t>
+            </w:r>
+          </w:p>
+        </w:tc>
+        <w:tc>
+          <w:tcPr>
+            <w:tcW w:w="1823" w:type="dxa"/>
+          </w:tcPr>
+          <w:p>
+            <w:pPr>
+              <w:rPr>
+                <w:lang w:val="sv-SE"/>
+              </w:rPr>
+            </w:pPr>
+            <w:r>
+              <w:rPr>
+                <w:lang w:val="sv-SE"/>
+              </w:rPr>
+              <w:t>Llama3.2:3b</w:t>
+            </w:r>
+          </w:p>
+        </w:tc>
+        <w:tc>
+          <w:tcPr>
+            <w:tcW w:w="1815" w:type="dxa"/>
+          </w:tcPr>
+          <w:p>
+            <w:pPr>
+              <w:rPr>
+                <w:lang w:val="sv-SE"/>
+              </w:rPr>
+            </w:pPr>
+            <w:r>
+              <w:rPr>
+                <w:lang w:val="sv-SE"/>
+              </w:rPr>
+              <w:t>CommonsenseQA</w:t>
+            </w:r>
+          </w:p>
+        </w:tc>
+        <w:tc>
+          <w:tcPr>
+            <w:tcW w:w="1332" w:type="dxa"/>
+          </w:tcPr>
+          <w:p>
+            <w:pPr>
+              <w:rPr>
+                <w:lang w:val="sv-SE"/>
+              </w:rPr>
+            </w:pPr>
+            <w:r>
+              <w:rPr>
+                <w:lang w:val="sv-SE"/>
+              </w:rPr>
+              <w:t>20</w:t>
+            </w:r>
+          </w:p>
+        </w:tc>
+        <w:tc>
+          <w:tcPr>
+            <w:tcW w:w="2829" w:type="dxa"/>
+          </w:tcPr>
+          <w:p>
+            <w:pPr>
+              <w:spacing w:line="240" w:lineRule="auto"/>
+              <w:rPr>
+                <w:rFonts w:ascii="Calibri" w:hAnsi="Calibri" w:cs="Calibri"/>
+                <w:color w:val="000000"/>
+                <w:szCs w:val="22"/>
+              </w:rPr>
+            </w:pPr>
+          </w:p>
+        </w:tc>
+      </w:tr>
+      <w:tr>
+        <w:tc>
+          <w:tcPr>
+            <w:tcW w:w="695" w:type="dxa"/>
+          </w:tcPr>
+          <w:p>
+            <w:pPr>
+              <w:rPr>
+                <w:lang w:val="sv-SE"/>
+              </w:rPr>
+            </w:pPr>
+            <w:r>
+              <w:rPr>
+                <w:lang w:val="sv-SE"/>
+              </w:rPr>
+              <w:t>10</w:t>
+            </w:r>
+          </w:p>
+        </w:tc>
+        <w:tc>
+          <w:tcPr>
+            <w:tcW w:w="1823" w:type="dxa"/>
+          </w:tcPr>
+          <w:p>
+            <w:pPr>
+              <w:rPr>
+                <w:lang w:val="sv-SE"/>
+              </w:rPr>
+            </w:pPr>
+            <w:r>
+              <w:rPr>
+                <w:lang w:val="sv-SE"/>
+              </w:rPr>
+              <w:t>Llama3.2:3b</w:t>
+            </w:r>
+          </w:p>
+        </w:tc>
+        <w:tc>
+          <w:tcPr>
+            <w:tcW w:w="1815" w:type="dxa"/>
+          </w:tcPr>
+          <w:p>
+            <w:pPr>
+              <w:rPr>
+                <w:lang w:val="sv-SE"/>
+              </w:rPr>
+            </w:pPr>
+            <w:r>
+              <w:rPr>
+                <w:lang w:val="sv-SE"/>
+              </w:rPr>
+              <w:t>TruthfulQA</w:t>
+            </w:r>
+          </w:p>
+        </w:tc>
+        <w:tc>
+          <w:tcPr>
+            <w:tcW w:w="1332" w:type="dxa"/>
+          </w:tcPr>
+          <w:p>
+            <w:pPr>
+              <w:rPr>
+                <w:lang w:val="sv-SE"/>
+              </w:rPr>
+            </w:pPr>
+            <w:r>
+              <w:rPr>
+                <w:lang w:val="sv-SE"/>
+              </w:rPr>
+              <w:t>20</w:t>
+            </w:r>
+          </w:p>
+        </w:tc>
+        <w:tc>
+          <w:tcPr>
+            <w:tcW w:w="2829" w:type="dxa"/>
+          </w:tcPr>
+          <w:p>
+            <w:pPr>
+              <w:spacing w:line="240" w:lineRule="auto"/>
+              <w:rPr>
+                <w:rFonts w:ascii="Calibri" w:hAnsi="Calibri" w:cs="Calibri"/>
+                <w:color w:val="000000"/>
+                <w:szCs w:val="22"/>
+              </w:rPr>
+            </w:pPr>
+          </w:p>
+        </w:tc>
+      </w:tr>
+      <w:tr>
+        <w:tc>
+          <w:tcPr>
+            <w:tcW w:w="695" w:type="dxa"/>
+          </w:tcPr>
+          <w:p>
+            <w:pPr>
+              <w:rPr>
+                <w:lang w:val="sv-SE"/>
+              </w:rPr>
+            </w:pPr>
+            <w:r>
+              <w:rPr>
+                <w:lang w:val="sv-SE"/>
+              </w:rPr>
+              <w:t>11</w:t>
+            </w:r>
+          </w:p>
+        </w:tc>
+        <w:tc>
+          <w:tcPr>
+            <w:tcW w:w="1823" w:type="dxa"/>
+          </w:tcPr>
+          <w:p>
+            <w:pPr>
+              <w:rPr>
+                <w:lang w:val="sv-SE"/>
+              </w:rPr>
+            </w:pPr>
+            <w:r>
+              <w:rPr>
+                <w:lang w:val="sv-SE"/>
+              </w:rPr>
+              <w:t>Llama3.1:8b</w:t>
+            </w:r>
+          </w:p>
+        </w:tc>
+        <w:tc>
+          <w:tcPr>
+            <w:tcW w:w="1815" w:type="dxa"/>
+          </w:tcPr>
+          <w:p>
+            <w:pPr>
+              <w:rPr>
+                <w:lang w:val="sv-SE"/>
+              </w:rPr>
+            </w:pPr>
+            <w:r>
+              <w:rPr>
+                <w:lang w:val="sv-SE"/>
+              </w:rPr>
+              <w:t>CommonsenseQA</w:t>
+            </w:r>
+          </w:p>
+        </w:tc>
+        <w:tc>
+          <w:tcPr>
+            <w:tcW w:w="1332" w:type="dxa"/>
+          </w:tcPr>
+          <w:p>
+            <w:pPr>
+              <w:rPr>
+                <w:lang w:val="sv-SE"/>
+              </w:rPr>
+            </w:pPr>
+            <w:r>
+              <w:rPr>
+                <w:lang w:val="sv-SE"/>
+              </w:rPr>
+              <w:t>20</w:t>
+            </w:r>
+          </w:p>
+        </w:tc>
+        <w:tc>
+          <w:tcPr>
+            <w:tcW w:w="2829" w:type="dxa"/>
+          </w:tcPr>
+          <w:p>
+            <w:pPr>
+              <w:spacing w:line="240" w:lineRule="auto"/>
+              <w:rPr>
+                <w:rFonts w:ascii="Calibri" w:hAnsi="Calibri" w:cs="Calibri"/>
+                <w:color w:val="000000"/>
+                <w:szCs w:val="22"/>
+              </w:rPr>
+            </w:pPr>
+          </w:p>
+        </w:tc>
+      </w:tr>
+      <w:tr>
+        <w:tc>
+          <w:tcPr>
+            <w:tcW w:w="695" w:type="dxa"/>
+          </w:tcPr>
+          <w:p>
+            <w:pPr>
+              <w:rPr>
+                <w:lang w:val="sv-SE"/>
+              </w:rPr>
+            </w:pPr>
+            <w:r>
+              <w:rPr>
+                <w:lang w:val="sv-SE"/>
+              </w:rPr>
+              <w:t>12</w:t>
+            </w:r>
+          </w:p>
+        </w:tc>
+        <w:tc>
+          <w:tcPr>
+            <w:tcW w:w="1823" w:type="dxa"/>
+          </w:tcPr>
+          <w:p>
+            <w:pPr>
+              <w:rPr>
+                <w:lang w:val="sv-SE"/>
+              </w:rPr>
+            </w:pPr>
+            <w:r>
+              <w:rPr>
+                <w:lang w:val="sv-SE"/>
+              </w:rPr>
+              <w:t>Llama3.1:8b</w:t>
+            </w:r>
+          </w:p>
+        </w:tc>
+        <w:tc>
+          <w:tcPr>
+            <w:tcW w:w="1815" w:type="dxa"/>
+          </w:tcPr>
+          <w:p>
+            <w:pPr>
+              <w:rPr>
+                <w:lang w:val="sv-SE"/>
+              </w:rPr>
+            </w:pPr>
+            <w:r>
+              <w:rPr>
+                <w:lang w:val="sv-SE"/>
+              </w:rPr>
+              <w:t>TruthfulQA</w:t>
+            </w:r>
+          </w:p>
+        </w:tc>
+        <w:tc>
+          <w:tcPr>
+            <w:tcW w:w="1332" w:type="dxa"/>
+          </w:tcPr>
+          <w:p>
+            <w:pPr>
+              <w:rPr>
+                <w:lang w:val="sv-SE"/>
+              </w:rPr>
+            </w:pPr>
+            <w:r>
+              <w:rPr>
+                <w:lang w:val="sv-SE"/>
+              </w:rPr>
+              <w:t>20</w:t>
+            </w:r>
+          </w:p>
+        </w:tc>
+        <w:tc>
+          <w:tcPr>
+            <w:tcW w:w="2829" w:type="dxa"/>
+          </w:tcPr>
+          <w:p>
+            <w:pPr>
+              <w:spacing w:line="240" w:lineRule="auto"/>
+              <w:rPr>
+                <w:rFonts w:ascii="Calibri" w:hAnsi="Calibri" w:cs="Calibri"/>
+                <w:color w:val="000000"/>
+                <w:szCs w:val="22"/>
+              </w:rPr>
+            </w:pPr>
           </w:p>
         </w:tc>
       </w:tr>
@@ -3407,22 +4119,6 @@
                 <w:szCs w:val="22"/>
               </w:rPr>
             </w:pPr>
-            <w:r>
-              <w:rPr>
-                <w:rFonts w:ascii="Calibri" w:hAnsi="Calibri" w:cs="Calibri"/>
-                <w:color w:val="000000"/>
-                <w:szCs w:val="22"/>
-              </w:rPr>
-              <w:t>0,15</w:t>
-            </w:r>
-            <w:r>
-              <w:rPr>
-                <w:rFonts w:ascii="Calibri" w:hAnsi="Calibri" w:cs="Calibri"/>
-                <w:color w:val="000000"/>
-                <w:szCs w:val="22"/>
-              </w:rPr>
-              <w:t>s</w:t>
-            </w:r>
           </w:p>
         </w:tc>
         <w:tc>
@@ -3438,22 +4134,6 @@
                 <w:szCs w:val="22"/>
               </w:rPr>
             </w:pPr>
-            <w:r>
-              <w:rPr>
-                <w:rFonts w:ascii="Calibri" w:hAnsi="Calibri" w:cs="Calibri"/>
-                <w:color w:val="000000"/>
-                <w:szCs w:val="22"/>
-              </w:rPr>
-              <w:t>0,34</w:t>
-            </w:r>
-            <w:r>
-              <w:rPr>
-                <w:rFonts w:ascii="Calibri" w:hAnsi="Calibri" w:cs="Calibri"/>
-                <w:color w:val="000000"/>
-                <w:szCs w:val="22"/>
-              </w:rPr>
-              <w:t>s</w:t>
-            </w:r>
           </w:p>
         </w:tc>
         <w:tc>
@@ -3469,22 +4149,6 @@
                 <w:szCs w:val="22"/>
               </w:rPr>
             </w:pPr>
-            <w:r>
-              <w:rPr>
-                <w:rFonts w:ascii="Calibri" w:hAnsi="Calibri" w:cs="Calibri"/>
-                <w:color w:val="000000"/>
-                <w:szCs w:val="22"/>
-              </w:rPr>
-              <w:t>6,25</w:t>
-            </w:r>
-            <w:r>
-              <w:rPr>
-                <w:rFonts w:ascii="Calibri" w:hAnsi="Calibri" w:cs="Calibri"/>
-                <w:color w:val="000000"/>
-                <w:szCs w:val="22"/>
-              </w:rPr>
-              <w:t xml:space="preserve"> req/s</w:t>
-            </w:r>
           </w:p>
         </w:tc>
       </w:tr>
@@ -3574,22 +4238,6 @@
                 <w:szCs w:val="22"/>
               </w:rPr>
             </w:pPr>
-            <w:r>
-              <w:rPr>
-                <w:rFonts w:ascii="Calibri" w:hAnsi="Calibri" w:cs="Calibri"/>
-                <w:color w:val="000000"/>
-                <w:szCs w:val="22"/>
-              </w:rPr>
-              <w:t>1,82</w:t>
-            </w:r>
-            <w:r>
-              <w:rPr>
-                <w:rFonts w:ascii="Calibri" w:hAnsi="Calibri" w:cs="Calibri"/>
-                <w:color w:val="000000"/>
-                <w:szCs w:val="22"/>
-              </w:rPr>
-              <w:t>s</w:t>
-            </w:r>
           </w:p>
         </w:tc>
         <w:tc>
@@ -3605,30 +4253,6 @@
                 <w:szCs w:val="22"/>
               </w:rPr>
             </w:pPr>
-            <w:r>
-              <w:rPr>
-                <w:rFonts w:ascii="Calibri" w:hAnsi="Calibri" w:cs="Calibri"/>
-                <w:color w:val="000000"/>
-                <w:szCs w:val="22"/>
-              </w:rPr>
-              <w:t>3</w:t>
-            </w:r>
-            <w:r>
-              <w:rPr>
-                <w:rFonts w:ascii="Calibri" w:hAnsi="Calibri" w:cs="Calibri"/>
-                <w:color w:val="000000"/>
-                <w:szCs w:val="22"/>
-              </w:rPr>
-              <w:t>,</w:t>
-            </w:r>
-            <w:r>
-              <w:rPr>
-                <w:rFonts w:ascii="Calibri" w:hAnsi="Calibri" w:cs="Calibri"/>
-                <w:color w:val="000000"/>
-                <w:szCs w:val="22"/>
-              </w:rPr>
-              <w:t>41s</w:t>
-            </w:r>
           </w:p>
         </w:tc>
         <w:tc>
@@ -3644,30 +4268,6 @@
                 <w:szCs w:val="22"/>
               </w:rPr>
             </w:pPr>
-            <w:r>
-              <w:rPr>
-                <w:rFonts w:ascii="Calibri" w:hAnsi="Calibri" w:cs="Calibri"/>
-                <w:color w:val="000000"/>
-                <w:szCs w:val="22"/>
-              </w:rPr>
-              <w:t>0</w:t>
-            </w:r>
-            <w:r>
-              <w:rPr>
-                <w:rFonts w:ascii="Calibri" w:hAnsi="Calibri" w:cs="Calibri"/>
-                <w:color w:val="000000"/>
-                <w:szCs w:val="22"/>
-              </w:rPr>
-              <w:t>,</w:t>
-            </w:r>
-            <w:r>
-              <w:rPr>
-                <w:rFonts w:ascii="Calibri" w:hAnsi="Calibri" w:cs="Calibri"/>
-                <w:color w:val="000000"/>
-                <w:szCs w:val="22"/>
-              </w:rPr>
-              <w:t>55 req/s</w:t>
-            </w:r>
           </w:p>
         </w:tc>
       </w:tr>
@@ -3754,24 +4354,6 @@
                 <w:lang w:val="sv-SE"/>
               </w:rPr>
             </w:pPr>
-            <w:r>
-              <w:rPr>
-                <w:lang w:val="sv-SE"/>
-              </w:rPr>
-              <w:t>0</w:t>
-            </w:r>
-            <w:r>
-              <w:rPr>
-                <w:lang w:val="sv-SE"/>
-              </w:rPr>
-              <w:t>,</w:t>
-            </w:r>
-            <w:r>
-              <w:rPr>
-                <w:lang w:val="sv-SE"/>
-              </w:rPr>
-              <w:t>13s</w:t>
-            </w:r>
           </w:p>
         </w:tc>
         <w:tc>
@@ -3786,30 +4368,6 @@
                 <w:szCs w:val="22"/>
               </w:rPr>
             </w:pPr>
-            <w:r>
-              <w:rPr>
-                <w:rFonts w:ascii="Calibri" w:hAnsi="Calibri" w:cs="Calibri"/>
-                <w:color w:val="000000"/>
-                <w:szCs w:val="22"/>
-              </w:rPr>
-              <w:t>0</w:t>
-            </w:r>
-            <w:r>
-              <w:rPr>
-                <w:rFonts w:ascii="Calibri" w:hAnsi="Calibri" w:cs="Calibri"/>
-                <w:color w:val="000000"/>
-                <w:szCs w:val="22"/>
-              </w:rPr>
-              <w:t>,</w:t>
-            </w:r>
-            <w:r>
-              <w:rPr>
-                <w:rFonts w:ascii="Calibri" w:hAnsi="Calibri" w:cs="Calibri"/>
-                <w:color w:val="000000"/>
-                <w:szCs w:val="22"/>
-              </w:rPr>
-              <w:t>13s</w:t>
-            </w:r>
           </w:p>
         </w:tc>
         <w:tc>
@@ -3825,22 +4383,6 @@
                 <w:szCs w:val="22"/>
               </w:rPr>
             </w:pPr>
-            <w:r>
-              <w:rPr>
-                <w:rFonts w:ascii="Calibri" w:hAnsi="Calibri" w:cs="Calibri"/>
-                <w:color w:val="000000"/>
-                <w:szCs w:val="22"/>
-              </w:rPr>
-              <w:t>7,56</w:t>
-            </w:r>
-            <w:r>
-              <w:rPr>
-                <w:rFonts w:ascii="Calibri" w:hAnsi="Calibri" w:cs="Calibri"/>
-                <w:color w:val="000000"/>
-                <w:szCs w:val="22"/>
-              </w:rPr>
-              <w:t xml:space="preserve"> req/s</w:t>
-            </w:r>
           </w:p>
         </w:tc>
       </w:tr>
@@ -3930,22 +4472,6 @@
                 <w:szCs w:val="22"/>
               </w:rPr>
             </w:pPr>
-            <w:r>
-              <w:rPr>
-                <w:rFonts w:ascii="Calibri" w:hAnsi="Calibri" w:cs="Calibri"/>
-                <w:color w:val="000000"/>
-                <w:szCs w:val="22"/>
-              </w:rPr>
-              <w:t>3,28</w:t>
-            </w:r>
-            <w:r>
-              <w:rPr>
-                <w:rFonts w:ascii="Calibri" w:hAnsi="Calibri" w:cs="Calibri"/>
-                <w:color w:val="000000"/>
-                <w:szCs w:val="22"/>
-              </w:rPr>
-              <w:t>s</w:t>
-            </w:r>
           </w:p>
         </w:tc>
         <w:tc>
@@ -3961,22 +4487,6 @@
                 <w:szCs w:val="22"/>
               </w:rPr>
             </w:pPr>
-            <w:r>
-              <w:rPr>
-                <w:rFonts w:ascii="Calibri" w:hAnsi="Calibri" w:cs="Calibri"/>
-                <w:color w:val="000000"/>
-                <w:szCs w:val="22"/>
-              </w:rPr>
-              <w:t>6,06</w:t>
-            </w:r>
-            <w:r>
-              <w:rPr>
-                <w:rFonts w:ascii="Calibri" w:hAnsi="Calibri" w:cs="Calibri"/>
-                <w:color w:val="000000"/>
-                <w:szCs w:val="22"/>
-              </w:rPr>
-              <w:t>s</w:t>
-            </w:r>
           </w:p>
         </w:tc>
         <w:tc>
@@ -3992,22 +4502,6 @@
                 <w:szCs w:val="22"/>
               </w:rPr>
             </w:pPr>
-            <w:r>
-              <w:rPr>
-                <w:rFonts w:ascii="Calibri" w:hAnsi="Calibri" w:cs="Calibri"/>
-                <w:color w:val="000000"/>
-                <w:szCs w:val="22"/>
-              </w:rPr>
-              <w:t>0,30</w:t>
-            </w:r>
-            <w:r>
-              <w:rPr>
-                <w:rFonts w:ascii="Calibri" w:hAnsi="Calibri" w:cs="Calibri"/>
-                <w:color w:val="000000"/>
-                <w:szCs w:val="22"/>
-              </w:rPr>
-              <w:t xml:space="preserve"> req/s</w:t>
-            </w:r>
           </w:p>
         </w:tc>
       </w:tr>
@@ -4097,22 +4591,6 @@
                 <w:szCs w:val="22"/>
               </w:rPr>
             </w:pPr>
-            <w:r>
-              <w:rPr>
-                <w:rFonts w:ascii="Calibri" w:hAnsi="Calibri" w:cs="Calibri"/>
-                <w:color w:val="000000"/>
-                <w:szCs w:val="22"/>
-              </w:rPr>
-              <w:t>0,50</w:t>
-            </w:r>
-            <w:r>
-              <w:rPr>
-                <w:rFonts w:ascii="Calibri" w:hAnsi="Calibri" w:cs="Calibri"/>
-                <w:color w:val="000000"/>
-                <w:szCs w:val="22"/>
-              </w:rPr>
-              <w:t>s</w:t>
-            </w:r>
           </w:p>
         </w:tc>
         <w:tc>
@@ -4128,22 +4606,6 @@
                 <w:szCs w:val="22"/>
               </w:rPr>
             </w:pPr>
-            <w:r>
-              <w:rPr>
-                <w:rFonts w:ascii="Calibri" w:hAnsi="Calibri" w:cs="Calibri"/>
-                <w:color w:val="000000"/>
-                <w:szCs w:val="22"/>
-              </w:rPr>
-              <w:t>1,40</w:t>
-            </w:r>
-            <w:r>
-              <w:rPr>
-                <w:rFonts w:ascii="Calibri" w:hAnsi="Calibri" w:cs="Calibri"/>
-                <w:color w:val="000000"/>
-                <w:szCs w:val="22"/>
-              </w:rPr>
-              <w:t>s</w:t>
-            </w:r>
           </w:p>
         </w:tc>
         <w:tc>
@@ -4159,22 +4621,6 @@
                 <w:szCs w:val="22"/>
               </w:rPr>
             </w:pPr>
-            <w:r>
-              <w:rPr>
-                <w:rFonts w:ascii="Calibri" w:hAnsi="Calibri" w:cs="Calibri"/>
-                <w:color w:val="000000"/>
-                <w:szCs w:val="22"/>
-              </w:rPr>
-              <w:t>19,75</w:t>
-            </w:r>
-            <w:r>
-              <w:rPr>
-                <w:rFonts w:ascii="Calibri" w:hAnsi="Calibri" w:cs="Calibri"/>
-                <w:color w:val="000000"/>
-                <w:szCs w:val="22"/>
-              </w:rPr>
-              <w:t xml:space="preserve"> req/s</w:t>
-            </w:r>
           </w:p>
         </w:tc>
       </w:tr>
@@ -4264,22 +4710,6 @@
                 <w:szCs w:val="22"/>
               </w:rPr>
             </w:pPr>
-            <w:r>
-              <w:rPr>
-                <w:rFonts w:ascii="Calibri" w:hAnsi="Calibri" w:cs="Calibri"/>
-                <w:color w:val="000000"/>
-                <w:szCs w:val="22"/>
-              </w:rPr>
-              <w:t>17,35</w:t>
-            </w:r>
-            <w:r>
-              <w:rPr>
-                <w:rFonts w:ascii="Calibri" w:hAnsi="Calibri" w:cs="Calibri"/>
-                <w:color w:val="000000"/>
-                <w:szCs w:val="22"/>
-              </w:rPr>
-              <w:t>s</w:t>
-            </w:r>
           </w:p>
         </w:tc>
         <w:tc>
@@ -4295,22 +4725,6 @@
                 <w:szCs w:val="22"/>
               </w:rPr>
             </w:pPr>
-            <w:r>
-              <w:rPr>
-                <w:rFonts w:ascii="Calibri" w:hAnsi="Calibri" w:cs="Calibri"/>
-                <w:color w:val="000000"/>
-                <w:szCs w:val="22"/>
-              </w:rPr>
-              <w:t>30,64</w:t>
-            </w:r>
-            <w:r>
-              <w:rPr>
-                <w:rFonts w:ascii="Calibri" w:hAnsi="Calibri" w:cs="Calibri"/>
-                <w:color w:val="000000"/>
-                <w:szCs w:val="22"/>
-              </w:rPr>
-              <w:t>s</w:t>
-            </w:r>
           </w:p>
         </w:tc>
         <w:tc>
@@ -4323,12 +4737,6 @@
                 <w:lang w:val="sv-SE"/>
               </w:rPr>
             </w:pPr>
-            <w:r>
-              <w:rPr>
-                <w:lang w:val="sv-SE"/>
-              </w:rPr>
-              <w:t>0.58 req/s</w:t>
-            </w:r>
           </w:p>
         </w:tc>
       </w:tr>
@@ -4418,22 +4826,6 @@
                 <w:szCs w:val="22"/>
               </w:rPr>
             </w:pPr>
-            <w:r>
-              <w:rPr>
-                <w:rFonts w:ascii="Calibri" w:hAnsi="Calibri" w:cs="Calibri"/>
-                <w:color w:val="000000"/>
-                <w:szCs w:val="22"/>
-              </w:rPr>
-              <w:t>0,33</w:t>
-            </w:r>
-            <w:r>
-              <w:rPr>
-                <w:rFonts w:ascii="Calibri" w:hAnsi="Calibri" w:cs="Calibri"/>
-                <w:color w:val="000000"/>
-                <w:szCs w:val="22"/>
-              </w:rPr>
-              <w:t>s</w:t>
-            </w:r>
           </w:p>
         </w:tc>
         <w:tc>
@@ -4449,22 +4841,6 @@
                 <w:szCs w:val="22"/>
               </w:rPr>
             </w:pPr>
-            <w:r>
-              <w:rPr>
-                <w:rFonts w:ascii="Calibri" w:hAnsi="Calibri" w:cs="Calibri"/>
-                <w:color w:val="000000"/>
-                <w:szCs w:val="22"/>
-              </w:rPr>
-              <w:t>0,36</w:t>
-            </w:r>
-            <w:r>
-              <w:rPr>
-                <w:rFonts w:ascii="Calibri" w:hAnsi="Calibri" w:cs="Calibri"/>
-                <w:color w:val="000000"/>
-                <w:szCs w:val="22"/>
-              </w:rPr>
-              <w:t>s</w:t>
-            </w:r>
           </w:p>
         </w:tc>
         <w:tc>
@@ -4480,22 +4856,6 @@
                 <w:szCs w:val="22"/>
               </w:rPr>
             </w:pPr>
-            <w:r>
-              <w:rPr>
-                <w:rFonts w:ascii="Calibri" w:hAnsi="Calibri" w:cs="Calibri"/>
-                <w:color w:val="000000"/>
-                <w:szCs w:val="22"/>
-              </w:rPr>
-              <w:t>30,57</w:t>
-            </w:r>
-            <w:r>
-              <w:rPr>
-                <w:rFonts w:ascii="Calibri" w:hAnsi="Calibri" w:cs="Calibri"/>
-                <w:color w:val="000000"/>
-                <w:szCs w:val="22"/>
-              </w:rPr>
-              <w:t xml:space="preserve"> req/s</w:t>
-            </w:r>
           </w:p>
         </w:tc>
       </w:tr>
@@ -4585,22 +4945,6 @@
                 <w:szCs w:val="22"/>
               </w:rPr>
             </w:pPr>
-            <w:r>
-              <w:rPr>
-                <w:rFonts w:ascii="Calibri" w:hAnsi="Calibri" w:cs="Calibri"/>
-                <w:color w:val="000000"/>
-                <w:szCs w:val="22"/>
-              </w:rPr>
-              <w:t>31,87</w:t>
-            </w:r>
-            <w:r>
-              <w:rPr>
-                <w:rFonts w:ascii="Calibri" w:hAnsi="Calibri" w:cs="Calibri"/>
-                <w:color w:val="000000"/>
-                <w:szCs w:val="22"/>
-              </w:rPr>
-              <w:t>s</w:t>
-            </w:r>
           </w:p>
         </w:tc>
         <w:tc>
@@ -4616,22 +4960,6 @@
                 <w:szCs w:val="22"/>
               </w:rPr>
             </w:pPr>
-            <w:r>
-              <w:rPr>
-                <w:rFonts w:ascii="Calibri" w:hAnsi="Calibri" w:cs="Calibri"/>
-                <w:color w:val="000000"/>
-                <w:szCs w:val="22"/>
-              </w:rPr>
-              <w:t>54,73</w:t>
-            </w:r>
-            <w:r>
-              <w:rPr>
-                <w:rFonts w:ascii="Calibri" w:hAnsi="Calibri" w:cs="Calibri"/>
-                <w:color w:val="000000"/>
-                <w:szCs w:val="22"/>
-              </w:rPr>
-              <w:t>s</w:t>
-            </w:r>
           </w:p>
         </w:tc>
         <w:tc>
@@ -4644,12 +4972,471 @@
                 <w:lang w:val="sv-SE"/>
               </w:rPr>
             </w:pPr>
-            <w:r>
-              <w:rPr>
-                <w:lang w:val="sv-SE"/>
-              </w:rPr>
-              <w:t>0.31 req/s</w:t>
-            </w:r>
+          </w:p>
+        </w:tc>
+      </w:tr>
+      <w:tr>
+        <w:tc>
+          <w:tcPr>
+            <w:tcW w:w="529" w:type="dxa"/>
+          </w:tcPr>
+          <w:p>
+            <w:pPr>
+              <w:rPr>
+                <w:lang w:val="sv-SE"/>
+              </w:rPr>
+            </w:pPr>
+            <w:r>
+              <w:rPr>
+                <w:lang w:val="sv-SE"/>
+              </w:rPr>
+              <w:t>9</w:t>
+            </w:r>
+          </w:p>
+        </w:tc>
+        <w:tc>
+          <w:tcPr>
+            <w:tcW w:w="1436" w:type="dxa"/>
+          </w:tcPr>
+          <w:p>
+            <w:pPr>
+              <w:rPr>
+                <w:lang w:val="sv-SE"/>
+              </w:rPr>
+            </w:pPr>
+            <w:r>
+              <w:rPr>
+                <w:lang w:val="sv-SE"/>
+              </w:rPr>
+              <w:t>Llama3.2:3b</w:t>
+            </w:r>
+          </w:p>
+        </w:tc>
+        <w:tc>
+          <w:tcPr>
+            <w:tcW w:w="1815" w:type="dxa"/>
+          </w:tcPr>
+          <w:p>
+            <w:pPr>
+              <w:rPr>
+                <w:lang w:val="sv-SE"/>
+              </w:rPr>
+            </w:pPr>
+            <w:r>
+              <w:rPr>
+                <w:lang w:val="sv-SE"/>
+              </w:rPr>
+              <w:t>CommonsenseQA</w:t>
+            </w:r>
+          </w:p>
+        </w:tc>
+        <w:tc>
+          <w:tcPr>
+            <w:tcW w:w="1154" w:type="dxa"/>
+          </w:tcPr>
+          <w:p>
+            <w:pPr>
+              <w:rPr>
+                <w:lang w:val="sv-SE"/>
+              </w:rPr>
+            </w:pPr>
+            <w:r>
+              <w:rPr>
+                <w:lang w:val="sv-SE"/>
+              </w:rPr>
+              <w:t>20</w:t>
+            </w:r>
+          </w:p>
+        </w:tc>
+        <w:tc>
+          <w:tcPr>
+            <w:tcW w:w="1403" w:type="dxa"/>
+          </w:tcPr>
+          <w:p>
+            <w:pPr>
+              <w:spacing w:line="240" w:lineRule="auto"/>
+              <w:rPr>
+                <w:rFonts w:ascii="Calibri" w:hAnsi="Calibri" w:cs="Calibri"/>
+                <w:color w:val="000000"/>
+                <w:szCs w:val="22"/>
+              </w:rPr>
+            </w:pPr>
+          </w:p>
+        </w:tc>
+        <w:tc>
+          <w:tcPr>
+            <w:tcW w:w="1296" w:type="dxa"/>
+          </w:tcPr>
+          <w:p>
+            <w:pPr>
+              <w:spacing w:line="240" w:lineRule="auto"/>
+              <w:rPr>
+                <w:rFonts w:ascii="Calibri" w:hAnsi="Calibri" w:cs="Calibri"/>
+                <w:color w:val="000000"/>
+                <w:szCs w:val="22"/>
+              </w:rPr>
+            </w:pPr>
+          </w:p>
+        </w:tc>
+        <w:tc>
+          <w:tcPr>
+            <w:tcW w:w="1268" w:type="dxa"/>
+          </w:tcPr>
+          <w:p>
+            <w:pPr>
+              <w:rPr>
+                <w:lang w:val="sv-SE"/>
+              </w:rPr>
+            </w:pPr>
+          </w:p>
+        </w:tc>
+      </w:tr>
+      <w:tr>
+        <w:tc>
+          <w:tcPr>
+            <w:tcW w:w="529" w:type="dxa"/>
+          </w:tcPr>
+          <w:p>
+            <w:pPr>
+              <w:rPr>
+                <w:lang w:val="sv-SE"/>
+              </w:rPr>
+            </w:pPr>
+            <w:r>
+              <w:rPr>
+                <w:lang w:val="sv-SE"/>
+              </w:rPr>
+              <w:lastRenderedPageBreak/>
+              <w:t>10</w:t>
+            </w:r>
+          </w:p>
+        </w:tc>
+        <w:tc>
+          <w:tcPr>
+            <w:tcW w:w="1436" w:type="dxa"/>
+          </w:tcPr>
+          <w:p>
+            <w:pPr>
+              <w:rPr>
+                <w:lang w:val="sv-SE"/>
+              </w:rPr>
+            </w:pPr>
+            <w:r>
+              <w:rPr>
+                <w:lang w:val="sv-SE"/>
+              </w:rPr>
+              <w:t>Llama3.2:3b</w:t>
+            </w:r>
+          </w:p>
+        </w:tc>
+        <w:tc>
+          <w:tcPr>
+            <w:tcW w:w="1815" w:type="dxa"/>
+          </w:tcPr>
+          <w:p>
+            <w:pPr>
+              <w:rPr>
+                <w:lang w:val="sv-SE"/>
+              </w:rPr>
+            </w:pPr>
+            <w:r>
+              <w:rPr>
+                <w:lang w:val="sv-SE"/>
+              </w:rPr>
+              <w:t>TruthfulQA</w:t>
+            </w:r>
+          </w:p>
+        </w:tc>
+        <w:tc>
+          <w:tcPr>
+            <w:tcW w:w="1154" w:type="dxa"/>
+          </w:tcPr>
+          <w:p>
+            <w:pPr>
+              <w:rPr>
+                <w:lang w:val="sv-SE"/>
+              </w:rPr>
+            </w:pPr>
+            <w:r>
+              <w:rPr>
+                <w:lang w:val="sv-SE"/>
+              </w:rPr>
+              <w:t>20</w:t>
+            </w:r>
+          </w:p>
+        </w:tc>
+        <w:tc>
+          <w:tcPr>
+            <w:tcW w:w="1403" w:type="dxa"/>
+          </w:tcPr>
+          <w:p>
+            <w:pPr>
+              <w:spacing w:line="240" w:lineRule="auto"/>
+              <w:rPr>
+                <w:rFonts w:ascii="Calibri" w:hAnsi="Calibri" w:cs="Calibri"/>
+                <w:color w:val="000000"/>
+                <w:szCs w:val="22"/>
+              </w:rPr>
+            </w:pPr>
+          </w:p>
+        </w:tc>
+        <w:tc>
+          <w:tcPr>
+            <w:tcW w:w="1296" w:type="dxa"/>
+          </w:tcPr>
+          <w:p>
+            <w:pPr>
+              <w:spacing w:line="240" w:lineRule="auto"/>
+              <w:rPr>
+                <w:rFonts w:ascii="Calibri" w:hAnsi="Calibri" w:cs="Calibri"/>
+                <w:color w:val="000000"/>
+                <w:szCs w:val="22"/>
+              </w:rPr>
+            </w:pPr>
+          </w:p>
+        </w:tc>
+        <w:tc>
+          <w:tcPr>
+            <w:tcW w:w="1268" w:type="dxa"/>
+          </w:tcPr>
+          <w:p>
+            <w:pPr>
+              <w:rPr>
+                <w:lang w:val="sv-SE"/>
+              </w:rPr>
+            </w:pPr>
+          </w:p>
+        </w:tc>
+      </w:tr>
+      <w:tr>
+        <w:tc>
+          <w:tcPr>
+            <w:tcW w:w="529" w:type="dxa"/>
+          </w:tcPr>
+          <w:p>
+            <w:pPr>
+              <w:rPr>
+                <w:lang w:val="sv-SE"/>
+              </w:rPr>
+            </w:pPr>
+            <w:r>
+              <w:rPr>
+                <w:lang w:val="sv-SE"/>
+              </w:rPr>
+              <w:t>11</w:t>
+            </w:r>
+          </w:p>
+        </w:tc>
+        <w:tc>
+          <w:tcPr>
+            <w:tcW w:w="1436" w:type="dxa"/>
+          </w:tcPr>
+          <w:p>
+            <w:pPr>
+              <w:rPr>
+                <w:lang w:val="sv-SE"/>
+              </w:rPr>
+            </w:pPr>
+            <w:r>
+              <w:rPr>
+                <w:lang w:val="sv-SE"/>
+              </w:rPr>
+              <w:t>Llama3.1:8b</w:t>
+            </w:r>
+          </w:p>
+        </w:tc>
+        <w:tc>
+          <w:tcPr>
+            <w:tcW w:w="1815" w:type="dxa"/>
+          </w:tcPr>
+          <w:p>
+            <w:pPr>
+              <w:rPr>
+                <w:lang w:val="sv-SE"/>
+              </w:rPr>
+            </w:pPr>
+            <w:r>
+              <w:rPr>
+                <w:lang w:val="sv-SE"/>
+              </w:rPr>
+              <w:t>CommonsenseQA</w:t>
+            </w:r>
+          </w:p>
+        </w:tc>
+        <w:tc>
+          <w:tcPr>
+            <w:tcW w:w="1154" w:type="dxa"/>
+          </w:tcPr>
+          <w:p>
+            <w:pPr>
+              <w:rPr>
+                <w:lang w:val="sv-SE"/>
+              </w:rPr>
+            </w:pPr>
+            <w:r>
+              <w:rPr>
+                <w:lang w:val="sv-SE"/>
+              </w:rPr>
+              <w:t>20</w:t>
+            </w:r>
+          </w:p>
+        </w:tc>
+        <w:tc>
+          <w:tcPr>
+            <w:tcW w:w="1403" w:type="dxa"/>
+          </w:tcPr>
+          <w:p>
+            <w:pPr>
+              <w:spacing w:line="240" w:lineRule="auto"/>
+              <w:rPr>
+                <w:rFonts w:ascii="Calibri" w:hAnsi="Calibri" w:cs="Calibri"/>
+                <w:color w:val="000000"/>
+                <w:szCs w:val="22"/>
+              </w:rPr>
+            </w:pPr>
+          </w:p>
+        </w:tc>
+        <w:tc>
+          <w:tcPr>
+            <w:tcW w:w="1296" w:type="dxa"/>
+          </w:tcPr>
+          <w:p>
+            <w:pPr>
+              <w:spacing w:line="240" w:lineRule="auto"/>
+              <w:rPr>
+                <w:rFonts w:ascii="Calibri" w:hAnsi="Calibri" w:cs="Calibri"/>
+                <w:color w:val="000000"/>
+                <w:szCs w:val="22"/>
+              </w:rPr>
+            </w:pPr>
+          </w:p>
+        </w:tc>
+        <w:tc>
+          <w:tcPr>
+            <w:tcW w:w="1268" w:type="dxa"/>
+          </w:tcPr>
+          <w:p>
+            <w:pPr>
+              <w:rPr>
+                <w:lang w:val="sv-SE"/>
+              </w:rPr>
+            </w:pPr>
+          </w:p>
+        </w:tc>
+      </w:tr>
+      <w:tr>
+        <w:tc>
+          <w:tcPr>
+            <w:tcW w:w="529" w:type="dxa"/>
+          </w:tcPr>
+          <w:p>
+            <w:pPr>
+              <w:rPr>
+                <w:lang w:val="sv-SE"/>
+              </w:rPr>
+            </w:pPr>
+            <w:r>
+              <w:rPr>
+                <w:lang w:val="sv-SE"/>
+              </w:rPr>
+              <w:t>12</w:t>
+            </w:r>
+          </w:p>
+        </w:tc>
+        <w:tc>
+          <w:tcPr>
+            <w:tcW w:w="1436" w:type="dxa"/>
+          </w:tcPr>
+          <w:p>
+            <w:pPr>
+              <w:rPr>
+                <w:lang w:val="sv-SE"/>
+              </w:rPr>
+            </w:pPr>
+            <w:r>
+              <w:rPr>
+                <w:lang w:val="sv-SE"/>
+              </w:rPr>
+              <w:t>Llama3.1:8b</w:t>
+            </w:r>
+          </w:p>
+        </w:tc>
+        <w:tc>
+          <w:tcPr>
+            <w:tcW w:w="1815" w:type="dxa"/>
+          </w:tcPr>
+          <w:p>
+            <w:pPr>
+              <w:rPr>
+                <w:lang w:val="sv-SE"/>
+              </w:rPr>
+            </w:pPr>
+            <w:r>
+              <w:rPr>
+                <w:lang w:val="sv-SE"/>
+              </w:rPr>
+              <w:t>TruthfulQA</w:t>
+            </w:r>
+          </w:p>
+        </w:tc>
+        <w:tc>
+          <w:tcPr>
+            <w:tcW w:w="1154" w:type="dxa"/>
+          </w:tcPr>
+          <w:p>
+            <w:pPr>
+              <w:rPr>
+                <w:lang w:val="sv-SE"/>
+              </w:rPr>
+            </w:pPr>
+            <w:r>
+              <w:rPr>
+                <w:lang w:val="sv-SE"/>
+              </w:rPr>
+              <w:t>20</w:t>
+            </w:r>
+          </w:p>
+        </w:tc>
+        <w:tc>
+          <w:tcPr>
+            <w:tcW w:w="1403" w:type="dxa"/>
+          </w:tcPr>
+          <w:p>
+            <w:pPr>
+              <w:spacing w:line="240" w:lineRule="auto"/>
+              <w:rPr>
+                <w:rFonts w:ascii="Calibri" w:hAnsi="Calibri" w:cs="Calibri"/>
+                <w:color w:val="000000"/>
+                <w:szCs w:val="22"/>
+              </w:rPr>
+            </w:pPr>
+          </w:p>
+        </w:tc>
+        <w:tc>
+          <w:tcPr>
+            <w:tcW w:w="1296" w:type="dxa"/>
+          </w:tcPr>
+          <w:p>
+            <w:pPr>
+              <w:spacing w:line="240" w:lineRule="auto"/>
+              <w:rPr>
+                <w:rFonts w:ascii="Calibri" w:hAnsi="Calibri" w:cs="Calibri"/>
+                <w:color w:val="000000"/>
+                <w:szCs w:val="22"/>
+              </w:rPr>
+            </w:pPr>
+          </w:p>
+        </w:tc>
+        <w:tc>
+          <w:tcPr>
+            <w:tcW w:w="1268" w:type="dxa"/>
+          </w:tcPr>
+          <w:p>
+            <w:pPr>
+              <w:rPr>
+                <w:lang w:val="sv-SE"/>
+              </w:rPr>
+            </w:pPr>
           </w:p>
         </w:tc>
       </w:tr>
@@ -7914,15 +8701,7 @@
                 <w:color w:val="000000"/>
                 <w:szCs w:val="22"/>
               </w:rPr>
-              <w:t>0,39</w:t>
-            </w:r>
-            <w:r>
-              <w:rPr>
-                <w:rFonts w:ascii="Calibri" w:hAnsi="Calibri" w:cs="Calibri"/>
-                <w:color w:val="000000"/>
-                <w:szCs w:val="22"/>
-              </w:rPr>
-              <w:t>s</w:t>
+              <w:t>0,39s</w:t>
             </w:r>
           </w:p>
         </w:tc>
@@ -7945,15 +8724,7 @@
                 <w:color w:val="000000"/>
                 <w:szCs w:val="22"/>
               </w:rPr>
-              <w:t>0,58</w:t>
-            </w:r>
-            <w:r>
-              <w:rPr>
-                <w:rFonts w:ascii="Calibri" w:hAnsi="Calibri" w:cs="Calibri"/>
-                <w:color w:val="000000"/>
-                <w:szCs w:val="22"/>
-              </w:rPr>
-              <w:t>s</w:t>
+              <w:t>0,58s</w:t>
             </w:r>
           </w:p>
         </w:tc>
@@ -7976,15 +8747,25 @@
                 <w:color w:val="000000"/>
                 <w:szCs w:val="22"/>
               </w:rPr>
-              <w:t>2,63</w:t>
-            </w:r>
-            <w:r>
-              <w:rPr>
-                <w:rFonts w:ascii="Calibri" w:hAnsi="Calibri" w:cs="Calibri"/>
-                <w:color w:val="000000"/>
-                <w:szCs w:val="22"/>
-              </w:rPr>
-              <w:t xml:space="preserve"> req/s</w:t>
+              <w:t xml:space="preserve">2,63 </w:t>
+            </w:r>
+            <w:proofErr w:type="spellStart"/>
+            <w:r>
+              <w:rPr>
+                <w:rFonts w:ascii="Calibri" w:hAnsi="Calibri" w:cs="Calibri"/>
+                <w:color w:val="000000"/>
+                <w:szCs w:val="22"/>
+              </w:rPr>
+              <w:t>req</w:t>
+            </w:r>
+            <w:proofErr w:type="spellEnd"/>
+            <w:r>
+              <w:rPr>
+                <w:rFonts w:ascii="Calibri" w:hAnsi="Calibri" w:cs="Calibri"/>
+                <w:color w:val="000000"/>
+                <w:szCs w:val="22"/>
+              </w:rPr>
+              <w:t>/s</w:t>
             </w:r>
           </w:p>
         </w:tc>
@@ -8081,15 +8862,7 @@
                 <w:color w:val="000000"/>
                 <w:szCs w:val="22"/>
               </w:rPr>
-              <w:t>2,04</w:t>
-            </w:r>
-            <w:r>
-              <w:rPr>
-                <w:rFonts w:ascii="Calibri" w:hAnsi="Calibri" w:cs="Calibri"/>
-                <w:color w:val="000000"/>
-                <w:szCs w:val="22"/>
-              </w:rPr>
-              <w:t>s</w:t>
+              <w:t>2,04s</w:t>
             </w:r>
           </w:p>
         </w:tc>
@@ -8112,15 +8885,7 @@
                 <w:color w:val="000000"/>
                 <w:szCs w:val="22"/>
               </w:rPr>
-              <w:t>3,75</w:t>
-            </w:r>
-            <w:r>
-              <w:rPr>
-                <w:rFonts w:ascii="Calibri" w:hAnsi="Calibri" w:cs="Calibri"/>
-                <w:color w:val="000000"/>
-                <w:szCs w:val="22"/>
-              </w:rPr>
-              <w:t>s</w:t>
+              <w:t>3,75s</w:t>
             </w:r>
           </w:p>
         </w:tc>
@@ -8143,15 +8908,25 @@
                 <w:color w:val="000000"/>
                 <w:szCs w:val="22"/>
               </w:rPr>
-              <w:t>0,49</w:t>
-            </w:r>
-            <w:r>
-              <w:rPr>
-                <w:rFonts w:ascii="Calibri" w:hAnsi="Calibri" w:cs="Calibri"/>
-                <w:color w:val="000000"/>
-                <w:szCs w:val="22"/>
-              </w:rPr>
-              <w:t xml:space="preserve"> req/s</w:t>
+              <w:t xml:space="preserve">0,49 </w:t>
+            </w:r>
+            <w:proofErr w:type="spellStart"/>
+            <w:r>
+              <w:rPr>
+                <w:rFonts w:ascii="Calibri" w:hAnsi="Calibri" w:cs="Calibri"/>
+                <w:color w:val="000000"/>
+                <w:szCs w:val="22"/>
+              </w:rPr>
+              <w:t>req</w:t>
+            </w:r>
+            <w:proofErr w:type="spellEnd"/>
+            <w:r>
+              <w:rPr>
+                <w:rFonts w:ascii="Calibri" w:hAnsi="Calibri" w:cs="Calibri"/>
+                <w:color w:val="000000"/>
+                <w:szCs w:val="22"/>
+              </w:rPr>
+              <w:t>/s</w:t>
             </w:r>
           </w:p>
         </w:tc>
@@ -8248,7 +9023,30 @@
                 <w:color w:val="000000"/>
                 <w:szCs w:val="22"/>
               </w:rPr>
-              <w:t>0,36</w:t>
+              <w:t>0,36s</w:t>
+            </w:r>
+          </w:p>
+        </w:tc>
+        <w:tc>
+          <w:tcPr>
+            <w:tcW w:w="1296" w:type="dxa"/>
+          </w:tcPr>
+          <w:p>
+            <w:pPr>
+              <w:spacing w:line="240" w:lineRule="auto"/>
+              <w:rPr>
+                <w:rFonts w:ascii="Calibri" w:hAnsi="Calibri" w:cs="Calibri"/>
+                <w:color w:val="000000"/>
+                <w:szCs w:val="22"/>
+              </w:rPr>
+            </w:pPr>
+            <w:r>
+              <w:rPr>
+                <w:rFonts w:ascii="Calibri" w:hAnsi="Calibri" w:cs="Calibri"/>
+                <w:color w:val="000000"/>
+                <w:szCs w:val="22"/>
+              </w:rPr>
+              <w:t>0,34</w:t>
             </w:r>
             <w:r>
               <w:rPr>
@@ -8262,37 +9060,6 @@
         </w:tc>
         <w:tc>
           <w:tcPr>
-            <w:tcW w:w="1296" w:type="dxa"/>
-          </w:tcPr>
-          <w:p>
-            <w:pPr>
-              <w:spacing w:line="240" w:lineRule="auto"/>
-              <w:rPr>
-                <w:rFonts w:ascii="Calibri" w:hAnsi="Calibri" w:cs="Calibri"/>
-                <w:color w:val="000000"/>
-                <w:szCs w:val="22"/>
-              </w:rPr>
-            </w:pPr>
-            <w:r>
-              <w:rPr>
-                <w:rFonts w:ascii="Calibri" w:hAnsi="Calibri" w:cs="Calibri"/>
-                <w:color w:val="000000"/>
-                <w:szCs w:val="22"/>
-              </w:rPr>
-              <w:t>0,34</w:t>
-            </w:r>
-            <w:r>
-              <w:rPr>
-                <w:rFonts w:ascii="Calibri" w:hAnsi="Calibri" w:cs="Calibri"/>
-                <w:color w:val="000000"/>
-                <w:szCs w:val="22"/>
-              </w:rPr>
-              <w:t>s</w:t>
-            </w:r>
-          </w:p>
-        </w:tc>
-        <w:tc>
-          <w:tcPr>
             <w:tcW w:w="1268" w:type="dxa"/>
           </w:tcPr>
           <w:p>
@@ -8318,7 +9085,25 @@
                 <w:color w:val="000000"/>
                 <w:szCs w:val="22"/>
               </w:rPr>
-              <w:t xml:space="preserve"> req/s</w:t>
+              <w:t xml:space="preserve"> </w:t>
+            </w:r>
+            <w:proofErr w:type="spellStart"/>
+            <w:r>
+              <w:rPr>
+                <w:rFonts w:ascii="Calibri" w:hAnsi="Calibri" w:cs="Calibri"/>
+                <w:color w:val="000000"/>
+                <w:szCs w:val="22"/>
+              </w:rPr>
+              <w:t>req</w:t>
+            </w:r>
+            <w:proofErr w:type="spellEnd"/>
+            <w:r>
+              <w:rPr>
+                <w:rFonts w:ascii="Calibri" w:hAnsi="Calibri" w:cs="Calibri"/>
+                <w:color w:val="000000"/>
+                <w:szCs w:val="22"/>
+              </w:rPr>
+              <w:t>/s</w:t>
             </w:r>
           </w:p>
         </w:tc>
@@ -8415,7 +9200,30 @@
                 <w:color w:val="000000"/>
                 <w:szCs w:val="22"/>
               </w:rPr>
-              <w:t>3,75</w:t>
+              <w:t>3,75s</w:t>
+            </w:r>
+          </w:p>
+        </w:tc>
+        <w:tc>
+          <w:tcPr>
+            <w:tcW w:w="1296" w:type="dxa"/>
+          </w:tcPr>
+          <w:p>
+            <w:pPr>
+              <w:spacing w:line="240" w:lineRule="auto"/>
+              <w:rPr>
+                <w:rFonts w:ascii="Calibri" w:hAnsi="Calibri" w:cs="Calibri"/>
+                <w:color w:val="000000"/>
+                <w:szCs w:val="22"/>
+              </w:rPr>
+            </w:pPr>
+            <w:r>
+              <w:rPr>
+                <w:rFonts w:ascii="Calibri" w:hAnsi="Calibri" w:cs="Calibri"/>
+                <w:color w:val="000000"/>
+                <w:szCs w:val="22"/>
+              </w:rPr>
+              <w:t>7,45</w:t>
             </w:r>
             <w:r>
               <w:rPr>
@@ -8429,37 +9237,6 @@
         </w:tc>
         <w:tc>
           <w:tcPr>
-            <w:tcW w:w="1296" w:type="dxa"/>
-          </w:tcPr>
-          <w:p>
-            <w:pPr>
-              <w:spacing w:line="240" w:lineRule="auto"/>
-              <w:rPr>
-                <w:rFonts w:ascii="Calibri" w:hAnsi="Calibri" w:cs="Calibri"/>
-                <w:color w:val="000000"/>
-                <w:szCs w:val="22"/>
-              </w:rPr>
-            </w:pPr>
-            <w:r>
-              <w:rPr>
-                <w:rFonts w:ascii="Calibri" w:hAnsi="Calibri" w:cs="Calibri"/>
-                <w:color w:val="000000"/>
-                <w:szCs w:val="22"/>
-              </w:rPr>
-              <w:t>7,45</w:t>
-            </w:r>
-            <w:r>
-              <w:rPr>
-                <w:rFonts w:ascii="Calibri" w:hAnsi="Calibri" w:cs="Calibri"/>
-                <w:color w:val="000000"/>
-                <w:szCs w:val="22"/>
-              </w:rPr>
-              <w:t>s</w:t>
-            </w:r>
-          </w:p>
-        </w:tc>
-        <w:tc>
-          <w:tcPr>
             <w:tcW w:w="1268" w:type="dxa"/>
           </w:tcPr>
           <w:p>
@@ -8493,7 +9270,25 @@
                 <w:color w:val="000000"/>
                 <w:szCs w:val="22"/>
               </w:rPr>
-              <w:t>27 req/s</w:t>
+              <w:t xml:space="preserve">27 </w:t>
+            </w:r>
+            <w:proofErr w:type="spellStart"/>
+            <w:r>
+              <w:rPr>
+                <w:rFonts w:ascii="Calibri" w:hAnsi="Calibri" w:cs="Calibri"/>
+                <w:color w:val="000000"/>
+                <w:szCs w:val="22"/>
+              </w:rPr>
+              <w:t>req</w:t>
+            </w:r>
+            <w:proofErr w:type="spellEnd"/>
+            <w:r>
+              <w:rPr>
+                <w:rFonts w:ascii="Calibri" w:hAnsi="Calibri" w:cs="Calibri"/>
+                <w:color w:val="000000"/>
+                <w:szCs w:val="22"/>
+              </w:rPr>
+              <w:t>/s</w:t>
             </w:r>
           </w:p>
         </w:tc>
@@ -8590,15 +9385,7 @@
                 <w:color w:val="000000"/>
                 <w:szCs w:val="22"/>
               </w:rPr>
-              <w:t>0,34</w:t>
-            </w:r>
-            <w:r>
-              <w:rPr>
-                <w:rFonts w:ascii="Calibri" w:hAnsi="Calibri" w:cs="Calibri"/>
-                <w:color w:val="000000"/>
-                <w:szCs w:val="22"/>
-              </w:rPr>
-              <w:t>s</w:t>
+              <w:t>0,34s</w:t>
             </w:r>
           </w:p>
         </w:tc>
@@ -8621,15 +9408,7 @@
                 <w:color w:val="000000"/>
                 <w:szCs w:val="22"/>
               </w:rPr>
-              <w:t>0,51</w:t>
-            </w:r>
-            <w:r>
-              <w:rPr>
-                <w:rFonts w:ascii="Calibri" w:hAnsi="Calibri" w:cs="Calibri"/>
-                <w:color w:val="000000"/>
-                <w:szCs w:val="22"/>
-              </w:rPr>
-              <w:t>s</w:t>
+              <w:t>0,51s</w:t>
             </w:r>
           </w:p>
         </w:tc>
@@ -8652,15 +9431,25 @@
                 <w:color w:val="000000"/>
                 <w:szCs w:val="22"/>
               </w:rPr>
-              <w:t>27,85</w:t>
-            </w:r>
-            <w:r>
-              <w:rPr>
-                <w:rFonts w:ascii="Calibri" w:hAnsi="Calibri" w:cs="Calibri"/>
-                <w:color w:val="000000"/>
-                <w:szCs w:val="22"/>
-              </w:rPr>
-              <w:t xml:space="preserve"> req/s</w:t>
+              <w:t xml:space="preserve">27,85 </w:t>
+            </w:r>
+            <w:proofErr w:type="spellStart"/>
+            <w:r>
+              <w:rPr>
+                <w:rFonts w:ascii="Calibri" w:hAnsi="Calibri" w:cs="Calibri"/>
+                <w:color w:val="000000"/>
+                <w:szCs w:val="22"/>
+              </w:rPr>
+              <w:t>req</w:t>
+            </w:r>
+            <w:proofErr w:type="spellEnd"/>
+            <w:r>
+              <w:rPr>
+                <w:rFonts w:ascii="Calibri" w:hAnsi="Calibri" w:cs="Calibri"/>
+                <w:color w:val="000000"/>
+                <w:szCs w:val="22"/>
+              </w:rPr>
+              <w:t>/s</w:t>
             </w:r>
           </w:p>
         </w:tc>
@@ -8757,15 +9546,7 @@
                 <w:color w:val="000000"/>
                 <w:szCs w:val="22"/>
               </w:rPr>
-              <w:t>3,58</w:t>
-            </w:r>
-            <w:r>
-              <w:rPr>
-                <w:rFonts w:ascii="Calibri" w:hAnsi="Calibri" w:cs="Calibri"/>
-                <w:color w:val="000000"/>
-                <w:szCs w:val="22"/>
-              </w:rPr>
-              <w:t>s</w:t>
+              <w:t>3,58s</w:t>
             </w:r>
           </w:p>
         </w:tc>
@@ -8788,15 +9569,7 @@
                 <w:color w:val="000000"/>
                 <w:szCs w:val="22"/>
               </w:rPr>
-              <w:t>7,80</w:t>
-            </w:r>
-            <w:r>
-              <w:rPr>
-                <w:rFonts w:ascii="Calibri" w:hAnsi="Calibri" w:cs="Calibri"/>
-                <w:color w:val="000000"/>
-                <w:szCs w:val="22"/>
-              </w:rPr>
-              <w:t>s</w:t>
+              <w:t>7,80s</w:t>
             </w:r>
           </w:p>
         </w:tc>
@@ -8819,15 +9592,25 @@
                 <w:color w:val="000000"/>
                 <w:szCs w:val="22"/>
               </w:rPr>
-              <w:t>2,46</w:t>
-            </w:r>
-            <w:r>
-              <w:rPr>
-                <w:rFonts w:ascii="Calibri" w:hAnsi="Calibri" w:cs="Calibri"/>
-                <w:color w:val="000000"/>
-                <w:szCs w:val="22"/>
-              </w:rPr>
-              <w:t xml:space="preserve"> req/s</w:t>
+              <w:t xml:space="preserve">2,46 </w:t>
+            </w:r>
+            <w:proofErr w:type="spellStart"/>
+            <w:r>
+              <w:rPr>
+                <w:rFonts w:ascii="Calibri" w:hAnsi="Calibri" w:cs="Calibri"/>
+                <w:color w:val="000000"/>
+                <w:szCs w:val="22"/>
+              </w:rPr>
+              <w:t>req</w:t>
+            </w:r>
+            <w:proofErr w:type="spellEnd"/>
+            <w:r>
+              <w:rPr>
+                <w:rFonts w:ascii="Calibri" w:hAnsi="Calibri" w:cs="Calibri"/>
+                <w:color w:val="000000"/>
+                <w:szCs w:val="22"/>
+              </w:rPr>
+              <w:t>/s</w:t>
             </w:r>
           </w:p>
         </w:tc>
@@ -8924,15 +9707,7 @@
                 <w:color w:val="000000"/>
                 <w:szCs w:val="22"/>
               </w:rPr>
-              <w:t>0,3</w:t>
-            </w:r>
-            <w:r>
-              <w:rPr>
-                <w:rFonts w:ascii="Calibri" w:hAnsi="Calibri" w:cs="Calibri"/>
-                <w:color w:val="000000"/>
-                <w:szCs w:val="22"/>
-              </w:rPr>
-              <w:t>2s</w:t>
+              <w:t>0,32s</w:t>
             </w:r>
           </w:p>
         </w:tc>
@@ -8955,15 +9730,7 @@
                 <w:color w:val="000000"/>
                 <w:szCs w:val="22"/>
               </w:rPr>
-              <w:t>0,36</w:t>
-            </w:r>
-            <w:r>
-              <w:rPr>
-                <w:rFonts w:ascii="Calibri" w:hAnsi="Calibri" w:cs="Calibri"/>
-                <w:color w:val="000000"/>
-                <w:szCs w:val="22"/>
-              </w:rPr>
-              <w:t>s</w:t>
+              <w:t>0,36s</w:t>
             </w:r>
           </w:p>
         </w:tc>
@@ -8986,15 +9753,25 @@
                 <w:color w:val="000000"/>
                 <w:szCs w:val="22"/>
               </w:rPr>
-              <w:t>29,28</w:t>
-            </w:r>
-            <w:r>
-              <w:rPr>
-                <w:rFonts w:ascii="Calibri" w:hAnsi="Calibri" w:cs="Calibri"/>
-                <w:color w:val="000000"/>
-                <w:szCs w:val="22"/>
-              </w:rPr>
-              <w:t xml:space="preserve"> req/s</w:t>
+              <w:t xml:space="preserve">29,28 </w:t>
+            </w:r>
+            <w:proofErr w:type="spellStart"/>
+            <w:r>
+              <w:rPr>
+                <w:rFonts w:ascii="Calibri" w:hAnsi="Calibri" w:cs="Calibri"/>
+                <w:color w:val="000000"/>
+                <w:szCs w:val="22"/>
+              </w:rPr>
+              <w:t>req</w:t>
+            </w:r>
+            <w:proofErr w:type="spellEnd"/>
+            <w:r>
+              <w:rPr>
+                <w:rFonts w:ascii="Calibri" w:hAnsi="Calibri" w:cs="Calibri"/>
+                <w:color w:val="000000"/>
+                <w:szCs w:val="22"/>
+              </w:rPr>
+              <w:t>/s</w:t>
             </w:r>
           </w:p>
         </w:tc>
@@ -9091,15 +9868,7 @@
                 <w:color w:val="000000"/>
                 <w:szCs w:val="22"/>
               </w:rPr>
-              <w:t>6,51</w:t>
-            </w:r>
-            <w:r>
-              <w:rPr>
-                <w:rFonts w:ascii="Calibri" w:hAnsi="Calibri" w:cs="Calibri"/>
-                <w:color w:val="000000"/>
-                <w:szCs w:val="22"/>
-              </w:rPr>
-              <w:t>s</w:t>
+              <w:t>6,51s</w:t>
             </w:r>
           </w:p>
         </w:tc>
@@ -9122,15 +9891,7 @@
                 <w:color w:val="000000"/>
                 <w:szCs w:val="22"/>
               </w:rPr>
-              <w:t>15,74</w:t>
-            </w:r>
-            <w:r>
-              <w:rPr>
-                <w:rFonts w:ascii="Calibri" w:hAnsi="Calibri" w:cs="Calibri"/>
-                <w:color w:val="000000"/>
-                <w:szCs w:val="22"/>
-              </w:rPr>
-              <w:t>s</w:t>
+              <w:t>15,74s</w:t>
             </w:r>
           </w:p>
         </w:tc>
@@ -9153,15 +9914,25 @@
                 <w:color w:val="000000"/>
                 <w:szCs w:val="22"/>
               </w:rPr>
-              <w:t>1,26</w:t>
-            </w:r>
-            <w:r>
-              <w:rPr>
-                <w:rFonts w:ascii="Calibri" w:hAnsi="Calibri" w:cs="Calibri"/>
-                <w:color w:val="000000"/>
-                <w:szCs w:val="22"/>
-              </w:rPr>
-              <w:t xml:space="preserve"> req/s</w:t>
+              <w:t xml:space="preserve">1,26 </w:t>
+            </w:r>
+            <w:proofErr w:type="spellStart"/>
+            <w:r>
+              <w:rPr>
+                <w:rFonts w:ascii="Calibri" w:hAnsi="Calibri" w:cs="Calibri"/>
+                <w:color w:val="000000"/>
+                <w:szCs w:val="22"/>
+              </w:rPr>
+              <w:t>req</w:t>
+            </w:r>
+            <w:proofErr w:type="spellEnd"/>
+            <w:r>
+              <w:rPr>
+                <w:rFonts w:ascii="Calibri" w:hAnsi="Calibri" w:cs="Calibri"/>
+                <w:color w:val="000000"/>
+                <w:szCs w:val="22"/>
+              </w:rPr>
+              <w:t>/s</w:t>
             </w:r>
           </w:p>
         </w:tc>

</xml_diff>